<commit_message>
ENTREGA1: Presentación Formal(Word) y se anexa carpeta de imagenes
</commit_message>
<xml_diff>
--- a/ENTREGA1/DETALLES.docx
+++ b/ENTREGA1/DETALLES.docx
@@ -6,51 +6,566 @@
       <w:pPr>
         <w:jc w:val="center"/>
         <w:rPr>
-          <w:lang w:val="es-ES"/>
-        </w:rPr>
-      </w:pPr>
-      <w:r>
-        <w:rPr>
-          <w:lang w:val="es-ES"/>
-        </w:rPr>
-        <w:t>Juego</w:t>
-      </w:r>
-    </w:p>
-    <w:p>
-      <w:pPr>
+          <w:rFonts w:ascii="Arial" w:hAnsi="Arial" w:cs="Arial"/>
+          <w:sz w:val="24"/>
+          <w:szCs w:val="24"/>
+          <w:lang w:val="es-ES"/>
+        </w:rPr>
+      </w:pPr>
+      <w:r>
+        <w:rPr>
+          <w:rFonts w:ascii="Arial" w:hAnsi="Arial" w:cs="Arial"/>
+          <w:sz w:val="24"/>
+          <w:szCs w:val="24"/>
+          <w:lang w:val="es-ES"/>
+        </w:rPr>
+        <w:t>ENTREGA N°1 DEL PROYECTO FINAL</w:t>
+      </w:r>
+    </w:p>
+    <w:p>
+      <w:pPr>
+        <w:jc w:val="center"/>
+        <w:rPr>
+          <w:rFonts w:ascii="Arial" w:hAnsi="Arial" w:cs="Arial"/>
+          <w:sz w:val="24"/>
+          <w:szCs w:val="24"/>
+          <w:lang w:val="es-ES"/>
+        </w:rPr>
+      </w:pPr>
+    </w:p>
+    <w:p>
+      <w:pPr>
+        <w:jc w:val="center"/>
+        <w:rPr>
+          <w:rFonts w:ascii="Arial" w:hAnsi="Arial" w:cs="Arial"/>
+          <w:sz w:val="24"/>
+          <w:szCs w:val="24"/>
+          <w:lang w:val="es-ES"/>
+        </w:rPr>
+      </w:pPr>
+    </w:p>
+    <w:p>
+      <w:pPr>
+        <w:jc w:val="center"/>
+        <w:rPr>
+          <w:rFonts w:ascii="Arial" w:hAnsi="Arial" w:cs="Arial"/>
+          <w:sz w:val="24"/>
+          <w:szCs w:val="24"/>
+          <w:lang w:val="es-ES"/>
+        </w:rPr>
+      </w:pPr>
+    </w:p>
+    <w:p>
+      <w:pPr>
+        <w:jc w:val="center"/>
+        <w:rPr>
+          <w:rFonts w:ascii="Arial" w:hAnsi="Arial" w:cs="Arial"/>
+          <w:sz w:val="24"/>
+          <w:szCs w:val="24"/>
+          <w:lang w:val="es-ES"/>
+        </w:rPr>
+      </w:pPr>
+    </w:p>
+    <w:p>
+      <w:pPr>
+        <w:jc w:val="center"/>
+        <w:rPr>
+          <w:rFonts w:ascii="Arial" w:hAnsi="Arial" w:cs="Arial"/>
+          <w:sz w:val="24"/>
+          <w:szCs w:val="24"/>
+          <w:lang w:val="es-ES"/>
+        </w:rPr>
+      </w:pPr>
+    </w:p>
+    <w:p>
+      <w:pPr>
+        <w:jc w:val="center"/>
+        <w:rPr>
+          <w:rFonts w:ascii="Arial" w:hAnsi="Arial" w:cs="Arial"/>
+          <w:sz w:val="24"/>
+          <w:szCs w:val="24"/>
+          <w:lang w:val="es-ES"/>
+        </w:rPr>
+      </w:pPr>
+      <w:r>
+        <w:rPr>
+          <w:rFonts w:ascii="Arial" w:hAnsi="Arial" w:cs="Arial"/>
+          <w:sz w:val="24"/>
+          <w:szCs w:val="24"/>
+          <w:lang w:val="es-ES"/>
+        </w:rPr>
+        <w:t>JEFFERSON ANDRES RIVERA PACHONGO</w:t>
+      </w:r>
+    </w:p>
+    <w:p>
+      <w:pPr>
+        <w:jc w:val="center"/>
+        <w:rPr>
+          <w:rFonts w:ascii="Arial" w:hAnsi="Arial" w:cs="Arial"/>
+          <w:sz w:val="24"/>
+          <w:szCs w:val="24"/>
+          <w:lang w:val="es-ES"/>
+        </w:rPr>
+      </w:pPr>
+    </w:p>
+    <w:p>
+      <w:pPr>
+        <w:jc w:val="center"/>
+        <w:rPr>
+          <w:rFonts w:ascii="Arial" w:hAnsi="Arial" w:cs="Arial"/>
+          <w:sz w:val="24"/>
+          <w:szCs w:val="24"/>
+          <w:lang w:val="es-ES"/>
+        </w:rPr>
+      </w:pPr>
+    </w:p>
+    <w:p>
+      <w:pPr>
+        <w:jc w:val="center"/>
+        <w:rPr>
+          <w:rFonts w:ascii="Arial" w:hAnsi="Arial" w:cs="Arial"/>
+          <w:sz w:val="24"/>
+          <w:szCs w:val="24"/>
+          <w:lang w:val="es-ES"/>
+        </w:rPr>
+      </w:pPr>
+    </w:p>
+    <w:p>
+      <w:pPr>
+        <w:jc w:val="center"/>
+        <w:rPr>
+          <w:rFonts w:ascii="Arial" w:hAnsi="Arial" w:cs="Arial"/>
+          <w:sz w:val="24"/>
+          <w:szCs w:val="24"/>
+          <w:lang w:val="es-ES"/>
+        </w:rPr>
+      </w:pPr>
+    </w:p>
+    <w:p>
+      <w:pPr>
+        <w:jc w:val="center"/>
+        <w:rPr>
+          <w:rFonts w:ascii="Arial" w:hAnsi="Arial" w:cs="Arial"/>
+          <w:sz w:val="24"/>
+          <w:szCs w:val="24"/>
+          <w:lang w:val="es-ES"/>
+        </w:rPr>
+      </w:pPr>
+      <w:r>
+        <w:rPr>
+          <w:rFonts w:ascii="Arial" w:hAnsi="Arial" w:cs="Arial"/>
+          <w:sz w:val="24"/>
+          <w:szCs w:val="24"/>
+          <w:lang w:val="es-ES"/>
+        </w:rPr>
+        <w:t>TRABAJO PRESENTADO COMO NOTA VALORATIVA PARA EL PROYECTO FINAL DEL CURSO INFORMATICA II DEL PRIMER SEMESTRE DE 2023</w:t>
+      </w:r>
+    </w:p>
+    <w:p>
+      <w:pPr>
+        <w:jc w:val="center"/>
+        <w:rPr>
+          <w:rFonts w:ascii="Arial" w:hAnsi="Arial" w:cs="Arial"/>
+          <w:sz w:val="24"/>
+          <w:szCs w:val="24"/>
+          <w:lang w:val="es-ES"/>
+        </w:rPr>
+      </w:pPr>
+    </w:p>
+    <w:p>
+      <w:pPr>
+        <w:jc w:val="center"/>
+        <w:rPr>
+          <w:rFonts w:ascii="Arial" w:hAnsi="Arial" w:cs="Arial"/>
+          <w:sz w:val="24"/>
+          <w:szCs w:val="24"/>
+          <w:lang w:val="es-ES"/>
+        </w:rPr>
+      </w:pPr>
+    </w:p>
+    <w:p>
+      <w:pPr>
+        <w:jc w:val="center"/>
+        <w:rPr>
+          <w:rFonts w:ascii="Arial" w:hAnsi="Arial" w:cs="Arial"/>
+          <w:sz w:val="24"/>
+          <w:szCs w:val="24"/>
+          <w:lang w:val="es-ES"/>
+        </w:rPr>
+      </w:pPr>
+    </w:p>
+    <w:p>
+      <w:pPr>
+        <w:jc w:val="center"/>
+        <w:rPr>
+          <w:rFonts w:ascii="Arial" w:hAnsi="Arial" w:cs="Arial"/>
+          <w:sz w:val="24"/>
+          <w:szCs w:val="24"/>
+          <w:lang w:val="es-ES"/>
+        </w:rPr>
+      </w:pPr>
+    </w:p>
+    <w:p>
+      <w:pPr>
+        <w:jc w:val="center"/>
+        <w:rPr>
+          <w:rFonts w:ascii="Arial" w:hAnsi="Arial" w:cs="Arial"/>
+          <w:sz w:val="24"/>
+          <w:szCs w:val="24"/>
+          <w:lang w:val="es-ES"/>
+        </w:rPr>
+      </w:pPr>
+      <w:r>
+        <w:rPr>
+          <w:rFonts w:ascii="Arial" w:hAnsi="Arial" w:cs="Arial"/>
+          <w:sz w:val="24"/>
+          <w:szCs w:val="24"/>
+          <w:lang w:val="es-ES"/>
+        </w:rPr>
+        <w:t>AUGUSTO ENRIQUE SALAZAR JIMENEZ                                                INGENIERO</w:t>
+      </w:r>
+    </w:p>
+    <w:p>
+      <w:pPr>
+        <w:rPr>
+          <w:rFonts w:ascii="Arial" w:hAnsi="Arial" w:cs="Arial"/>
+          <w:sz w:val="24"/>
+          <w:szCs w:val="24"/>
+          <w:lang w:val="es-ES"/>
+        </w:rPr>
+      </w:pPr>
+    </w:p>
+    <w:p>
+      <w:pPr>
+        <w:jc w:val="center"/>
+        <w:rPr>
+          <w:rFonts w:ascii="Arial" w:hAnsi="Arial" w:cs="Arial"/>
+          <w:sz w:val="24"/>
+          <w:szCs w:val="24"/>
+          <w:lang w:val="es-ES"/>
+        </w:rPr>
+      </w:pPr>
+    </w:p>
+    <w:p>
+      <w:pPr>
+        <w:jc w:val="center"/>
+        <w:rPr>
+          <w:rFonts w:ascii="Arial" w:hAnsi="Arial" w:cs="Arial"/>
+          <w:sz w:val="24"/>
+          <w:szCs w:val="24"/>
+          <w:lang w:val="es-ES"/>
+        </w:rPr>
+      </w:pPr>
+    </w:p>
+    <w:p>
+      <w:pPr>
+        <w:jc w:val="center"/>
+        <w:rPr>
+          <w:rFonts w:ascii="Arial" w:hAnsi="Arial" w:cs="Arial"/>
+          <w:sz w:val="24"/>
+          <w:szCs w:val="24"/>
+          <w:lang w:val="es-ES"/>
+        </w:rPr>
+      </w:pPr>
+    </w:p>
+    <w:p>
+      <w:pPr>
+        <w:jc w:val="center"/>
+        <w:rPr>
+          <w:rFonts w:ascii="Arial" w:hAnsi="Arial" w:cs="Arial"/>
+          <w:sz w:val="24"/>
+          <w:szCs w:val="24"/>
+          <w:lang w:val="es-ES"/>
+        </w:rPr>
+      </w:pPr>
+    </w:p>
+    <w:p>
+      <w:pPr>
+        <w:jc w:val="center"/>
+        <w:rPr>
+          <w:rFonts w:ascii="Arial" w:hAnsi="Arial" w:cs="Arial"/>
+          <w:sz w:val="24"/>
+          <w:szCs w:val="24"/>
+          <w:lang w:val="es-ES"/>
+        </w:rPr>
+      </w:pPr>
+    </w:p>
+    <w:p>
+      <w:pPr>
+        <w:jc w:val="center"/>
+        <w:rPr>
+          <w:rFonts w:ascii="Arial" w:hAnsi="Arial" w:cs="Arial"/>
+          <w:sz w:val="24"/>
+          <w:szCs w:val="24"/>
+          <w:lang w:val="es-ES"/>
+        </w:rPr>
+      </w:pPr>
+      <w:r>
+        <w:rPr>
+          <w:rFonts w:ascii="Arial" w:hAnsi="Arial" w:cs="Arial"/>
+          <w:sz w:val="24"/>
+          <w:szCs w:val="24"/>
+          <w:lang w:val="es-ES"/>
+        </w:rPr>
+        <w:t>UNIVERSIDAD DE ANTIOQUIA</w:t>
+      </w:r>
+    </w:p>
+    <w:p>
+      <w:pPr>
+        <w:jc w:val="center"/>
+        <w:rPr>
+          <w:rFonts w:ascii="Arial" w:hAnsi="Arial" w:cs="Arial"/>
+          <w:sz w:val="24"/>
+          <w:szCs w:val="24"/>
+          <w:lang w:val="es-ES"/>
+        </w:rPr>
+      </w:pPr>
+      <w:r>
+        <w:rPr>
+          <w:rFonts w:ascii="Arial" w:hAnsi="Arial" w:cs="Arial"/>
+          <w:sz w:val="24"/>
+          <w:szCs w:val="24"/>
+          <w:lang w:val="es-ES"/>
+        </w:rPr>
+        <w:t>FACULTAD DE INGENIERÍA</w:t>
+      </w:r>
+    </w:p>
+    <w:p>
+      <w:pPr>
+        <w:jc w:val="center"/>
+        <w:rPr>
+          <w:rFonts w:ascii="Arial" w:hAnsi="Arial" w:cs="Arial"/>
+          <w:sz w:val="24"/>
+          <w:szCs w:val="24"/>
+          <w:lang w:val="es-ES"/>
+        </w:rPr>
+      </w:pPr>
+      <w:r>
+        <w:rPr>
+          <w:rFonts w:ascii="Arial" w:hAnsi="Arial" w:cs="Arial"/>
+          <w:sz w:val="24"/>
+          <w:szCs w:val="24"/>
+          <w:lang w:val="es-ES"/>
+        </w:rPr>
+        <w:t>INGENIERÍA DE TELECOMUNICACIONES</w:t>
+      </w:r>
+    </w:p>
+    <w:p>
+      <w:pPr>
+        <w:jc w:val="center"/>
+        <w:rPr>
+          <w:rFonts w:ascii="Arial" w:hAnsi="Arial" w:cs="Arial"/>
+          <w:sz w:val="24"/>
+          <w:szCs w:val="24"/>
+          <w:lang w:val="es-ES"/>
+        </w:rPr>
+      </w:pPr>
+      <w:r>
+        <w:rPr>
+          <w:rFonts w:ascii="Arial" w:hAnsi="Arial" w:cs="Arial"/>
+          <w:sz w:val="24"/>
+          <w:szCs w:val="24"/>
+          <w:lang w:val="es-ES"/>
+        </w:rPr>
+        <w:t>MEDELLÍN 2023</w:t>
+      </w:r>
+    </w:p>
+    <w:p>
+      <w:pPr>
+        <w:jc w:val="center"/>
+        <w:rPr>
+          <w:rFonts w:ascii="Arial" w:hAnsi="Arial" w:cs="Arial"/>
+          <w:b/>
+          <w:bCs/>
+          <w:sz w:val="24"/>
+          <w:szCs w:val="24"/>
+          <w:lang w:val="es-ES"/>
+        </w:rPr>
+      </w:pPr>
+      <w:r>
+        <w:rPr>
+          <w:rFonts w:ascii="Arial" w:hAnsi="Arial" w:cs="Arial"/>
+          <w:b/>
+          <w:bCs/>
+          <w:sz w:val="24"/>
+          <w:szCs w:val="24"/>
+          <w:lang w:val="es-ES"/>
+        </w:rPr>
+        <w:lastRenderedPageBreak/>
+        <w:t>JUEGO</w:t>
+      </w:r>
+    </w:p>
+    <w:p>
+      <w:pPr>
+        <w:pStyle w:val="Prrafodelista"/>
+        <w:numPr>
+          <w:ilvl w:val="0"/>
+          <w:numId w:val="5"/>
+        </w:numPr>
+        <w:rPr>
+          <w:rFonts w:ascii="Arial" w:hAnsi="Arial" w:cs="Arial"/>
+          <w:sz w:val="24"/>
+          <w:szCs w:val="24"/>
+          <w:u w:val="single"/>
+          <w:lang w:val="es-ES"/>
+        </w:rPr>
+      </w:pPr>
+      <w:r>
+        <w:rPr>
+          <w:rFonts w:ascii="Arial" w:hAnsi="Arial" w:cs="Arial"/>
+          <w:sz w:val="24"/>
+          <w:szCs w:val="24"/>
+          <w:u w:val="single"/>
+          <w:lang w:val="es-ES"/>
+        </w:rPr>
+        <w:t>Descripción:</w:t>
+      </w:r>
+    </w:p>
+    <w:p>
+      <w:pPr>
+        <w:ind w:left="360"/>
         <w:jc w:val="both"/>
         <w:rPr>
-          <w:lang w:val="es-ES"/>
-        </w:rPr>
-      </w:pPr>
-      <w:r>
-        <w:rPr>
-          <w:lang w:val="es-ES"/>
-        </w:rPr>
-        <w:t xml:space="preserve">El juego tiene como propósito que un zorro atrape animales que se encuentran debajo de la tierra, los cuales tendrán un movimiento  limitado, pero este se podrá aumentar de acuerdo al nivel del juego que se haya seleccionado, este proceso deberá realizarse durante un tiempo determinado, y respecto al desempeño realizado se asignara su respectivo puntaje, el zorro podrá desplazarse de manera lineal y parabólica, los animales que deberán ser atrapados, tendrán movimientos lineales y </w:t>
-      </w:r>
-      <w:r>
-        <w:rPr>
-          <w:lang w:val="es-ES"/>
-        </w:rPr>
-        <w:t>estados estáticos de lapsos cortos, y serán en esos momentos en  el que el zorro deberá aprovechar para tener suerte.</w:t>
-      </w:r>
-      <w:r>
-        <w:rPr>
-          <w:lang w:val="es-ES"/>
-        </w:rPr>
-        <w:t xml:space="preserve"> </w:t>
-      </w:r>
-    </w:p>
-    <w:p>
-      <w:pPr>
+          <w:rFonts w:ascii="Arial" w:hAnsi="Arial" w:cs="Arial"/>
+          <w:sz w:val="24"/>
+          <w:szCs w:val="24"/>
+          <w:lang w:val="es-ES"/>
+        </w:rPr>
+      </w:pPr>
+      <w:r>
+        <w:rPr>
+          <w:rFonts w:ascii="Arial" w:hAnsi="Arial" w:cs="Arial"/>
+          <w:sz w:val="24"/>
+          <w:szCs w:val="24"/>
+          <w:lang w:val="es-ES"/>
+        </w:rPr>
+        <w:t xml:space="preserve">El juego </w:t>
+      </w:r>
+      <w:r>
+        <w:rPr>
+          <w:rFonts w:ascii="Arial" w:hAnsi="Arial" w:cs="Arial"/>
+          <w:sz w:val="24"/>
+          <w:szCs w:val="24"/>
+          <w:lang w:val="es-ES"/>
+        </w:rPr>
+        <w:t>estará funcionando bajo un espacio bidimensional, el cual trata de</w:t>
+      </w:r>
+      <w:r>
+        <w:rPr>
+          <w:rFonts w:ascii="Arial" w:hAnsi="Arial" w:cs="Arial"/>
+          <w:sz w:val="24"/>
+          <w:szCs w:val="24"/>
+          <w:lang w:val="es-ES"/>
+        </w:rPr>
+        <w:t xml:space="preserve"> los intentos de un zorro(Personaje Principal) por atrapar  </w:t>
+      </w:r>
+      <w:r>
+        <w:rPr>
+          <w:rFonts w:ascii="Arial" w:hAnsi="Arial" w:cs="Arial"/>
+          <w:sz w:val="24"/>
+          <w:szCs w:val="24"/>
+          <w:lang w:val="es-ES"/>
+        </w:rPr>
+        <w:t>roedores</w:t>
+      </w:r>
+      <w:r>
+        <w:rPr>
+          <w:rFonts w:ascii="Arial" w:hAnsi="Arial" w:cs="Arial"/>
+          <w:sz w:val="24"/>
+          <w:szCs w:val="24"/>
+          <w:lang w:val="es-ES"/>
+        </w:rPr>
+        <w:t xml:space="preserve"> que se encuentran en la tierra(Personajes auxiliares), este proceso debe ejecutarse durante un  tiempo determinado</w:t>
+      </w:r>
+      <w:r>
+        <w:rPr>
+          <w:rFonts w:ascii="Arial" w:hAnsi="Arial" w:cs="Arial"/>
+          <w:sz w:val="24"/>
+          <w:szCs w:val="24"/>
+          <w:lang w:val="es-ES"/>
+        </w:rPr>
+        <w:t>;</w:t>
+      </w:r>
+      <w:r>
+        <w:rPr>
+          <w:rFonts w:ascii="Arial" w:hAnsi="Arial" w:cs="Arial"/>
+          <w:sz w:val="24"/>
+          <w:szCs w:val="24"/>
+          <w:lang w:val="es-ES"/>
+        </w:rPr>
+        <w:t xml:space="preserve"> a medida que transcurre el tiempo, la vida del zorro irá disminuyendo, en caso de que atrape algún animal, se le restaurará una parte de vida ; para llevar acabo la misión e</w:t>
+      </w:r>
+      <w:r>
+        <w:rPr>
+          <w:rFonts w:ascii="Arial" w:hAnsi="Arial" w:cs="Arial"/>
+          <w:sz w:val="24"/>
+          <w:szCs w:val="24"/>
+          <w:lang w:val="es-ES"/>
+        </w:rPr>
+        <w:t>l</w:t>
+      </w:r>
+      <w:r>
+        <w:rPr>
+          <w:rFonts w:ascii="Arial" w:hAnsi="Arial" w:cs="Arial"/>
+          <w:sz w:val="24"/>
+          <w:szCs w:val="24"/>
+          <w:lang w:val="es-ES"/>
+        </w:rPr>
+        <w:t xml:space="preserve"> zorro podrá efectuar saltos para dar con su objetivo o desplazándose hacia ello</w:t>
+      </w:r>
+      <w:r>
+        <w:rPr>
+          <w:rFonts w:ascii="Arial" w:hAnsi="Arial" w:cs="Arial"/>
+          <w:sz w:val="24"/>
+          <w:szCs w:val="24"/>
+          <w:lang w:val="es-ES"/>
+        </w:rPr>
+        <w:t>s</w:t>
+      </w:r>
+      <w:r>
+        <w:rPr>
+          <w:rFonts w:ascii="Arial" w:hAnsi="Arial" w:cs="Arial"/>
+          <w:sz w:val="24"/>
+          <w:szCs w:val="24"/>
+          <w:lang w:val="es-ES"/>
+        </w:rPr>
+        <w:t xml:space="preserve"> en caso de estar a simple vista; los personajes auxiliares podrán desplazarse de derecha a izquierda o viceversa, además habrán instantes en los que se encontrarán inertes, y será allí , cuando el zorro deberá aprovechar su astucia para cumplir con la misión</w:t>
+      </w:r>
+      <w:r>
+        <w:rPr>
+          <w:rFonts w:ascii="Arial" w:hAnsi="Arial" w:cs="Arial"/>
+          <w:sz w:val="24"/>
+          <w:szCs w:val="24"/>
+          <w:lang w:val="es-ES"/>
+        </w:rPr>
+        <w:t>, esta podrá ser realizada en modo principiante o avanzado</w:t>
+      </w:r>
+      <w:r>
+        <w:rPr>
+          <w:rFonts w:ascii="Arial" w:hAnsi="Arial" w:cs="Arial"/>
+          <w:sz w:val="24"/>
+          <w:szCs w:val="24"/>
+          <w:lang w:val="es-ES"/>
+        </w:rPr>
+        <w:t>.</w:t>
+      </w:r>
+    </w:p>
+    <w:p>
+      <w:pPr>
+        <w:ind w:left="360"/>
         <w:jc w:val="both"/>
         <w:rPr>
-          <w:lang w:val="es-ES"/>
-        </w:rPr>
-      </w:pPr>
-      <w:r>
-        <w:rPr>
+          <w:rFonts w:ascii="Arial" w:hAnsi="Arial" w:cs="Arial"/>
+          <w:sz w:val="24"/>
+          <w:szCs w:val="24"/>
+          <w:lang w:val="es-ES"/>
+        </w:rPr>
+      </w:pPr>
+      <w:r>
+        <w:rPr>
+          <w:rFonts w:ascii="Arial" w:hAnsi="Arial" w:cs="Arial"/>
+          <w:sz w:val="24"/>
+          <w:szCs w:val="24"/>
           <w:lang w:val="es-ES"/>
         </w:rPr>
         <w:t>El juego trata de simular el método de caza de los zorros que residen en el hemisferio norte:</w:t>
@@ -58,8 +573,11 @@
     </w:p>
     <w:p>
       <w:pPr>
-        <w:jc w:val="center"/>
-        <w:rPr>
+        <w:ind w:left="360"/>
+        <w:jc w:val="center"/>
+        <w:rPr>
+          <w:i/>
+          <w:iCs/>
           <w:lang w:val="es-ES"/>
         </w:rPr>
       </w:pPr>
@@ -68,7 +586,7 @@
           <w:noProof/>
         </w:rPr>
         <w:drawing>
-          <wp:inline distT="0" distB="0" distL="0" distR="0" wp14:anchorId="63E0A56F" wp14:editId="59EB7BCC">
+          <wp:inline distT="0" distB="0" distL="0" distR="0" wp14:anchorId="4C315440" wp14:editId="1B79E701">
             <wp:extent cx="1559350" cy="876716"/>
             <wp:effectExtent l="0" t="0" r="3175" b="0"/>
             <wp:docPr id="1" name="Imagen 1"/>
@@ -108,7 +626,7 @@
           <w:noProof/>
         </w:rPr>
         <w:drawing>
-          <wp:inline distT="0" distB="0" distL="0" distR="0" wp14:anchorId="52C1402F" wp14:editId="48E6BC92">
+          <wp:inline distT="0" distB="0" distL="0" distR="0" wp14:anchorId="2E9FDD58" wp14:editId="45FB337D">
             <wp:extent cx="1544540" cy="868388"/>
             <wp:effectExtent l="0" t="0" r="0" b="8255"/>
             <wp:docPr id="2" name="Imagen 2"/>
@@ -148,7 +666,7 @@
           <w:noProof/>
         </w:rPr>
         <w:drawing>
-          <wp:inline distT="0" distB="0" distL="0" distR="0" wp14:anchorId="496154D3" wp14:editId="2C469ADD">
+          <wp:inline distT="0" distB="0" distL="0" distR="0" wp14:anchorId="50F316EE" wp14:editId="18C37E1B">
             <wp:extent cx="1569332" cy="882328"/>
             <wp:effectExtent l="0" t="0" r="0" b="0"/>
             <wp:docPr id="4" name="Imagen 4"/>
@@ -183,35 +701,69 @@
           </wp:inline>
         </w:drawing>
       </w:r>
-    </w:p>
-    <w:p>
-      <w:pPr>
-        <w:jc w:val="center"/>
-        <w:rPr>
-          <w:sz w:val="18"/>
-          <w:szCs w:val="18"/>
-          <w:lang w:val="es-ES"/>
-        </w:rPr>
-      </w:pPr>
-      <w:r>
-        <w:rPr>
-          <w:sz w:val="18"/>
-          <w:szCs w:val="18"/>
-          <w:lang w:val="es-ES"/>
-        </w:rPr>
-        <w:t xml:space="preserve">Imágenes tomadas del video de  youtube </w:t>
+      <w:r>
+        <w:rPr>
+          <w:lang w:val="es-ES"/>
+        </w:rPr>
+        <w:t xml:space="preserve">                         </w:t>
+      </w:r>
+      <w:r>
+        <w:rPr>
+          <w:sz w:val="20"/>
+          <w:szCs w:val="20"/>
+          <w:lang w:val="es-ES"/>
+        </w:rPr>
+        <w:t>Figura 1: Adaptada de</w:t>
+      </w:r>
+      <w:r>
+        <w:rPr>
+          <w:sz w:val="20"/>
+          <w:szCs w:val="20"/>
+          <w:lang w:val="es-ES"/>
+        </w:rPr>
+        <w:t>l video</w:t>
+      </w:r>
+      <w:r>
+        <w:rPr>
+          <w:sz w:val="20"/>
+          <w:szCs w:val="20"/>
+          <w:lang w:val="es-ES"/>
+        </w:rPr>
+        <w:t xml:space="preserve"> </w:t>
+      </w:r>
+      <w:r>
+        <w:rPr>
+          <w:i/>
+          <w:iCs/>
+          <w:sz w:val="20"/>
+          <w:szCs w:val="20"/>
+          <w:lang w:val="es-ES"/>
+        </w:rPr>
+        <w:t xml:space="preserve">Zorro se zambulle de cabeza en la nieve | América del Norte [Fotografía], Discovery, 2013, </w:t>
       </w:r>
       <w:hyperlink r:id="rId8" w:history="1">
         <w:r>
           <w:rPr>
             <w:rStyle w:val="Hipervnculo"/>
-            <w:sz w:val="18"/>
-            <w:szCs w:val="18"/>
+            <w:i/>
+            <w:iCs/>
+            <w:sz w:val="20"/>
+            <w:szCs w:val="20"/>
             <w:lang w:val="es-ES"/>
           </w:rPr>
           <w:t>https://www.youtube.com/watch?v=D2SoGHFM18I</w:t>
         </w:r>
       </w:hyperlink>
+      <w:r>
+        <w:rPr>
+          <w:i/>
+          <w:iCs/>
+          <w:sz w:val="20"/>
+          <w:szCs w:val="20"/>
+          <w:lang w:val="es-ES"/>
+        </w:rPr>
+        <w:t xml:space="preserve"> </w:t>
+      </w:r>
     </w:p>
     <w:p>
       <w:pPr>
@@ -220,86 +772,210 @@
           <w:lang w:val="es-ES"/>
         </w:rPr>
       </w:pPr>
-    </w:p>
-    <w:p>
-      <w:pPr>
-        <w:jc w:val="both"/>
-        <w:rPr>
-          <w:lang w:val="es-ES"/>
-        </w:rPr>
-      </w:pPr>
-      <w:r>
-        <w:rPr>
-          <w:lang w:val="es-ES"/>
-        </w:rPr>
-        <w:t>Descripción de cada personaje:</w:t>
-      </w:r>
     </w:p>
     <w:p>
       <w:pPr>
         <w:pStyle w:val="Prrafodelista"/>
         <w:numPr>
           <w:ilvl w:val="0"/>
-          <w:numId w:val="1"/>
+          <w:numId w:val="5"/>
         </w:numPr>
         <w:jc w:val="both"/>
         <w:rPr>
-          <w:lang w:val="es-ES"/>
-        </w:rPr>
-      </w:pPr>
-      <w:r>
-        <w:rPr>
-          <w:lang w:val="es-ES"/>
-        </w:rPr>
-        <w:t>Propiedades del Z</w:t>
-      </w:r>
-      <w:r>
-        <w:rPr>
-          <w:lang w:val="es-ES"/>
-        </w:rPr>
-        <w:t>orro:</w:t>
+          <w:rFonts w:ascii="Arial" w:hAnsi="Arial" w:cs="Arial"/>
+          <w:sz w:val="24"/>
+          <w:szCs w:val="24"/>
+          <w:u w:val="single"/>
+          <w:lang w:val="es-ES"/>
+        </w:rPr>
+      </w:pPr>
+      <w:r>
+        <w:rPr>
+          <w:rFonts w:ascii="Arial" w:hAnsi="Arial" w:cs="Arial"/>
+          <w:sz w:val="24"/>
+          <w:szCs w:val="24"/>
+          <w:u w:val="single"/>
+          <w:lang w:val="es-ES"/>
+        </w:rPr>
+        <w:t>Detalles del juego:</w:t>
       </w:r>
     </w:p>
     <w:p>
       <w:pPr>
         <w:pStyle w:val="Prrafodelista"/>
+        <w:numPr>
+          <w:ilvl w:val="1"/>
+          <w:numId w:val="2"/>
+        </w:numPr>
         <w:jc w:val="both"/>
         <w:rPr>
-          <w:lang w:val="es-ES"/>
-        </w:rPr>
-      </w:pPr>
-      <w:r>
-        <w:rPr>
-          <w:lang w:val="es-ES"/>
-        </w:rPr>
-        <w:t>-C</w:t>
-      </w:r>
-      <w:r>
-        <w:rPr>
-          <w:lang w:val="es-ES"/>
-        </w:rPr>
-        <w:t>ontará con cierta</w:t>
-      </w:r>
-      <w:r>
-        <w:rPr>
-          <w:lang w:val="es-ES"/>
-        </w:rPr>
-        <w:t xml:space="preserve"> cantidad de vida, mermará con respecto pase el tiempo o aumentará por cada animal que consiga, de acuerdo a ello obtendrá el puntaje.</w:t>
-      </w:r>
-    </w:p>
-    <w:p>
-      <w:pPr>
-        <w:ind w:left="708"/>
+          <w:rFonts w:ascii="Arial" w:hAnsi="Arial" w:cs="Arial"/>
+          <w:sz w:val="24"/>
+          <w:szCs w:val="24"/>
+          <w:lang w:val="es-ES"/>
+        </w:rPr>
+      </w:pPr>
+      <w:r>
+        <w:rPr>
+          <w:rFonts w:ascii="Arial" w:hAnsi="Arial" w:cs="Arial"/>
+          <w:sz w:val="24"/>
+          <w:szCs w:val="24"/>
+          <w:lang w:val="es-ES"/>
+        </w:rPr>
+        <w:t>Personajes</w:t>
+      </w:r>
+      <w:r>
+        <w:rPr>
+          <w:rFonts w:ascii="Arial" w:hAnsi="Arial" w:cs="Arial"/>
+          <w:sz w:val="24"/>
+          <w:szCs w:val="24"/>
+          <w:lang w:val="es-ES"/>
+        </w:rPr>
+        <w:t>:</w:t>
+      </w:r>
+    </w:p>
+    <w:p>
+      <w:pPr>
+        <w:pStyle w:val="Prrafodelista"/>
+        <w:ind w:left="1788"/>
         <w:jc w:val="both"/>
         <w:rPr>
-          <w:lang w:val="es-ES"/>
-        </w:rPr>
-      </w:pPr>
-      <w:r>
-        <w:rPr>
-          <w:lang w:val="es-ES"/>
-        </w:rPr>
-        <w:t>-Realizará un movimiento lineal a la hora de avanzar o un desplazamiento parabólico a la hora de atrapar los animales que yacen debajo de la tierra.</w:t>
+          <w:rFonts w:ascii="Arial" w:hAnsi="Arial" w:cs="Arial"/>
+          <w:sz w:val="24"/>
+          <w:szCs w:val="24"/>
+          <w:lang w:val="es-ES"/>
+        </w:rPr>
+      </w:pPr>
+      <w:r>
+        <w:rPr>
+          <w:rFonts w:ascii="Arial" w:hAnsi="Arial" w:cs="Arial"/>
+          <w:sz w:val="24"/>
+          <w:szCs w:val="24"/>
+          <w:lang w:val="es-ES"/>
+        </w:rPr>
+        <w:t xml:space="preserve">2.1.1. </w:t>
+      </w:r>
+      <w:r>
+        <w:rPr>
+          <w:rFonts w:ascii="Arial" w:hAnsi="Arial" w:cs="Arial"/>
+          <w:sz w:val="24"/>
+          <w:szCs w:val="24"/>
+          <w:lang w:val="es-ES"/>
+        </w:rPr>
+        <w:t xml:space="preserve">Zorro: </w:t>
+      </w:r>
+    </w:p>
+    <w:p>
+      <w:pPr>
+        <w:pStyle w:val="Prrafodelista"/>
+        <w:ind w:left="1068"/>
+        <w:jc w:val="center"/>
+        <w:rPr>
+          <w:rFonts w:ascii="Arial" w:hAnsi="Arial" w:cs="Arial"/>
+          <w:sz w:val="24"/>
+          <w:szCs w:val="24"/>
+          <w:lang w:val="es-ES"/>
+        </w:rPr>
+      </w:pPr>
+      <w:r>
+        <w:rPr>
+          <w:noProof/>
+        </w:rPr>
+        <w:drawing>
+          <wp:inline distT="0" distB="0" distL="0" distR="0" wp14:anchorId="1EC99CE4" wp14:editId="37948A74">
+            <wp:extent cx="2075730" cy="1425134"/>
+            <wp:effectExtent l="0" t="0" r="0" b="0"/>
+            <wp:docPr id="3" name="Imagen 3"/>
+            <wp:cNvGraphicFramePr>
+              <a:graphicFrameLocks xmlns:a="http://schemas.openxmlformats.org/drawingml/2006/main" noChangeAspect="1"/>
+            </wp:cNvGraphicFramePr>
+            <a:graphic xmlns:a="http://schemas.openxmlformats.org/drawingml/2006/main">
+              <a:graphicData uri="http://schemas.openxmlformats.org/drawingml/2006/picture">
+                <pic:pic xmlns:pic="http://schemas.openxmlformats.org/drawingml/2006/picture">
+                  <pic:nvPicPr>
+                    <pic:cNvPr id="0" name="Picture 1"/>
+                    <pic:cNvPicPr>
+                      <a:picLocks noChangeAspect="1" noChangeArrowheads="1"/>
+                    </pic:cNvPicPr>
+                  </pic:nvPicPr>
+                  <pic:blipFill rotWithShape="1">
+                    <a:blip r:embed="rId9" cstate="print">
+                      <a:extLst>
+                        <a:ext uri="{28A0092B-C50C-407E-A947-70E740481C1C}">
+                          <a14:useLocalDpi xmlns:a14="http://schemas.microsoft.com/office/drawing/2010/main" val="0"/>
+                        </a:ext>
+                      </a:extLst>
+                    </a:blip>
+                    <a:srcRect l="13987" t="16211" r="37137" b="24152"/>
+                    <a:stretch/>
+                  </pic:blipFill>
+                  <pic:spPr bwMode="auto">
+                    <a:xfrm>
+                      <a:off x="0" y="0"/>
+                      <a:ext cx="2086444" cy="1432490"/>
+                    </a:xfrm>
+                    <a:prstGeom prst="rect">
+                      <a:avLst/>
+                    </a:prstGeom>
+                    <a:noFill/>
+                    <a:ln>
+                      <a:noFill/>
+                    </a:ln>
+                    <a:extLst>
+                      <a:ext uri="{53640926-AAD7-44D8-BBD7-CCE9431645EC}">
+                        <a14:shadowObscured xmlns:a14="http://schemas.microsoft.com/office/drawing/2010/main"/>
+                      </a:ext>
+                    </a:extLst>
+                  </pic:spPr>
+                </pic:pic>
+              </a:graphicData>
+            </a:graphic>
+          </wp:inline>
+        </w:drawing>
+      </w:r>
+      <w:r>
+        <w:rPr>
+          <w:rFonts w:ascii="Arial" w:hAnsi="Arial" w:cs="Arial"/>
+          <w:sz w:val="24"/>
+          <w:szCs w:val="24"/>
+          <w:lang w:val="es-ES"/>
+        </w:rPr>
+        <w:t xml:space="preserve">                                                             </w:t>
+      </w:r>
+    </w:p>
+    <w:p>
+      <w:pPr>
+        <w:pStyle w:val="Prrafodelista"/>
+        <w:ind w:left="1068"/>
+        <w:jc w:val="center"/>
+        <w:rPr>
+          <w:rFonts w:cstheme="minorHAnsi"/>
+          <w:i/>
+          <w:iCs/>
+          <w:sz w:val="20"/>
+          <w:szCs w:val="20"/>
+          <w:lang w:val="es-ES"/>
+        </w:rPr>
+      </w:pPr>
+      <w:r>
+        <w:rPr>
+          <w:rFonts w:cstheme="minorHAnsi"/>
+          <w:sz w:val="20"/>
+          <w:szCs w:val="20"/>
+          <w:lang w:val="es-ES"/>
+        </w:rPr>
+        <w:t>Figura 2:</w:t>
+      </w:r>
+      <w:r>
+        <w:rPr>
+          <w:rFonts w:cstheme="minorHAnsi"/>
+          <w:i/>
+          <w:iCs/>
+          <w:sz w:val="20"/>
+          <w:szCs w:val="20"/>
+          <w:lang w:val="es-ES"/>
+        </w:rPr>
+        <w:t xml:space="preserve"> Zorro</w:t>
       </w:r>
     </w:p>
     <w:p>
@@ -307,19 +983,880 @@
         <w:pStyle w:val="Prrafodelista"/>
         <w:numPr>
           <w:ilvl w:val="0"/>
-          <w:numId w:val="1"/>
+          <w:numId w:val="3"/>
         </w:numPr>
         <w:jc w:val="both"/>
         <w:rPr>
-          <w:lang w:val="es-ES"/>
-        </w:rPr>
-      </w:pPr>
-      <w:r>
-        <w:rPr>
-          <w:lang w:val="es-ES"/>
-        </w:rPr>
-        <w:t>Propiedades de los animales subterráneos:</w:t>
-      </w:r>
+          <w:rFonts w:ascii="Arial" w:hAnsi="Arial" w:cs="Arial"/>
+          <w:sz w:val="24"/>
+          <w:szCs w:val="24"/>
+          <w:lang w:val="es-ES"/>
+        </w:rPr>
+      </w:pPr>
+      <w:r>
+        <w:rPr>
+          <w:rFonts w:ascii="Arial" w:hAnsi="Arial" w:cs="Arial"/>
+          <w:sz w:val="24"/>
+          <w:szCs w:val="24"/>
+          <w:lang w:val="es-ES"/>
+        </w:rPr>
+        <w:t>Atrapar</w:t>
+      </w:r>
+      <w:r>
+        <w:rPr>
+          <w:rFonts w:ascii="Arial" w:hAnsi="Arial" w:cs="Arial"/>
+          <w:sz w:val="24"/>
+          <w:szCs w:val="24"/>
+          <w:lang w:val="es-ES"/>
+        </w:rPr>
+        <w:t>á</w:t>
+      </w:r>
+      <w:r>
+        <w:rPr>
+          <w:rFonts w:ascii="Arial" w:hAnsi="Arial" w:cs="Arial"/>
+          <w:sz w:val="24"/>
+          <w:szCs w:val="24"/>
+          <w:lang w:val="es-ES"/>
+        </w:rPr>
+        <w:t xml:space="preserve"> los animales que más pued</w:t>
+      </w:r>
+      <w:r>
+        <w:rPr>
+          <w:rFonts w:ascii="Arial" w:hAnsi="Arial" w:cs="Arial"/>
+          <w:sz w:val="24"/>
+          <w:szCs w:val="24"/>
+          <w:lang w:val="es-ES"/>
+        </w:rPr>
+        <w:t>a</w:t>
+      </w:r>
+      <w:r>
+        <w:rPr>
+          <w:rFonts w:ascii="Arial" w:hAnsi="Arial" w:cs="Arial"/>
+          <w:sz w:val="24"/>
+          <w:szCs w:val="24"/>
+          <w:lang w:val="es-ES"/>
+        </w:rPr>
+        <w:t>, antes de que acabe el juego o se termine su vida.</w:t>
+      </w:r>
+    </w:p>
+    <w:p>
+      <w:pPr>
+        <w:pStyle w:val="Prrafodelista"/>
+        <w:numPr>
+          <w:ilvl w:val="0"/>
+          <w:numId w:val="3"/>
+        </w:numPr>
+        <w:jc w:val="both"/>
+        <w:rPr>
+          <w:rFonts w:ascii="Arial" w:hAnsi="Arial" w:cs="Arial"/>
+          <w:sz w:val="24"/>
+          <w:szCs w:val="24"/>
+          <w:lang w:val="es-ES"/>
+        </w:rPr>
+      </w:pPr>
+      <w:r>
+        <w:rPr>
+          <w:rFonts w:ascii="Arial" w:hAnsi="Arial" w:cs="Arial"/>
+          <w:sz w:val="24"/>
+          <w:szCs w:val="24"/>
+          <w:lang w:val="es-ES"/>
+        </w:rPr>
+        <w:t>Su desplazamiento se realizará de manera lineal o de manera parabólica al realizar saltos que le ayudaran a cumplir con la misión.</w:t>
+      </w:r>
+    </w:p>
+    <w:p>
+      <w:pPr>
+        <w:pStyle w:val="Prrafodelista"/>
+        <w:ind w:left="2148"/>
+        <w:jc w:val="both"/>
+        <w:rPr>
+          <w:rFonts w:ascii="Arial" w:hAnsi="Arial" w:cs="Arial"/>
+          <w:sz w:val="24"/>
+          <w:szCs w:val="24"/>
+          <w:lang w:val="es-ES"/>
+        </w:rPr>
+      </w:pPr>
+    </w:p>
+    <w:p>
+      <w:pPr>
+        <w:ind w:left="1788"/>
+        <w:jc w:val="both"/>
+        <w:rPr>
+          <w:rFonts w:ascii="Arial" w:hAnsi="Arial" w:cs="Arial"/>
+          <w:sz w:val="24"/>
+          <w:szCs w:val="24"/>
+          <w:lang w:val="es-ES"/>
+        </w:rPr>
+      </w:pPr>
+      <w:r>
+        <w:rPr>
+          <w:rFonts w:ascii="Arial" w:hAnsi="Arial" w:cs="Arial"/>
+          <w:sz w:val="24"/>
+          <w:szCs w:val="24"/>
+          <w:lang w:val="es-ES"/>
+        </w:rPr>
+        <w:lastRenderedPageBreak/>
+        <w:t>2.1.2. Roedores:</w:t>
+      </w:r>
+    </w:p>
+    <w:p>
+      <w:pPr>
+        <w:ind w:left="1788"/>
+        <w:jc w:val="center"/>
+        <w:rPr>
+          <w:rFonts w:ascii="Arial" w:hAnsi="Arial" w:cs="Arial"/>
+          <w:sz w:val="24"/>
+          <w:szCs w:val="24"/>
+          <w:lang w:val="es-ES"/>
+        </w:rPr>
+      </w:pPr>
+      <w:r>
+        <w:rPr>
+          <w:noProof/>
+        </w:rPr>
+        <w:drawing>
+          <wp:inline distT="0" distB="0" distL="0" distR="0" wp14:anchorId="589063BF" wp14:editId="364F8DE6">
+            <wp:extent cx="1672144" cy="969358"/>
+            <wp:effectExtent l="0" t="0" r="0" b="0"/>
+            <wp:docPr id="5" name="Imagen 5"/>
+            <wp:cNvGraphicFramePr>
+              <a:graphicFrameLocks xmlns:a="http://schemas.openxmlformats.org/drawingml/2006/main" noChangeAspect="1"/>
+            </wp:cNvGraphicFramePr>
+            <a:graphic xmlns:a="http://schemas.openxmlformats.org/drawingml/2006/main">
+              <a:graphicData uri="http://schemas.openxmlformats.org/drawingml/2006/picture">
+                <pic:pic xmlns:pic="http://schemas.openxmlformats.org/drawingml/2006/picture">
+                  <pic:nvPicPr>
+                    <pic:cNvPr id="0" name="Picture 3"/>
+                    <pic:cNvPicPr>
+                      <a:picLocks noChangeAspect="1" noChangeArrowheads="1"/>
+                    </pic:cNvPicPr>
+                  </pic:nvPicPr>
+                  <pic:blipFill rotWithShape="1">
+                    <a:blip r:embed="rId10" cstate="print">
+                      <a:extLst>
+                        <a:ext uri="{28A0092B-C50C-407E-A947-70E740481C1C}">
+                          <a14:useLocalDpi xmlns:a14="http://schemas.microsoft.com/office/drawing/2010/main" val="0"/>
+                        </a:ext>
+                      </a:extLst>
+                    </a:blip>
+                    <a:srcRect l="5886" t="13510" r="52157" b="43238"/>
+                    <a:stretch/>
+                  </pic:blipFill>
+                  <pic:spPr bwMode="auto">
+                    <a:xfrm>
+                      <a:off x="0" y="0"/>
+                      <a:ext cx="1685243" cy="976952"/>
+                    </a:xfrm>
+                    <a:prstGeom prst="rect">
+                      <a:avLst/>
+                    </a:prstGeom>
+                    <a:noFill/>
+                    <a:ln>
+                      <a:noFill/>
+                    </a:ln>
+                    <a:extLst>
+                      <a:ext uri="{53640926-AAD7-44D8-BBD7-CCE9431645EC}">
+                        <a14:shadowObscured xmlns:a14="http://schemas.microsoft.com/office/drawing/2010/main"/>
+                      </a:ext>
+                    </a:extLst>
+                  </pic:spPr>
+                </pic:pic>
+              </a:graphicData>
+            </a:graphic>
+          </wp:inline>
+        </w:drawing>
+      </w:r>
+    </w:p>
+    <w:p>
+      <w:pPr>
+        <w:ind w:left="1788"/>
+        <w:jc w:val="center"/>
+        <w:rPr>
+          <w:rFonts w:cstheme="minorHAnsi"/>
+          <w:i/>
+          <w:iCs/>
+          <w:sz w:val="20"/>
+          <w:szCs w:val="20"/>
+          <w:lang w:val="es-ES"/>
+        </w:rPr>
+      </w:pPr>
+      <w:r>
+        <w:rPr>
+          <w:rFonts w:cstheme="minorHAnsi"/>
+          <w:sz w:val="20"/>
+          <w:szCs w:val="20"/>
+          <w:lang w:val="es-ES"/>
+        </w:rPr>
+        <w:t xml:space="preserve">Figura 3: </w:t>
+      </w:r>
+      <w:r>
+        <w:rPr>
+          <w:rFonts w:cstheme="minorHAnsi"/>
+          <w:i/>
+          <w:iCs/>
+          <w:sz w:val="20"/>
+          <w:szCs w:val="20"/>
+          <w:lang w:val="es-ES"/>
+        </w:rPr>
+        <w:t>Roedor</w:t>
+      </w:r>
+    </w:p>
+    <w:p>
+      <w:pPr>
+        <w:pStyle w:val="Prrafodelista"/>
+        <w:numPr>
+          <w:ilvl w:val="0"/>
+          <w:numId w:val="4"/>
+        </w:numPr>
+        <w:jc w:val="both"/>
+        <w:rPr>
+          <w:rFonts w:ascii="Arial" w:hAnsi="Arial" w:cs="Arial"/>
+          <w:sz w:val="24"/>
+          <w:szCs w:val="24"/>
+          <w:lang w:val="es-ES"/>
+        </w:rPr>
+      </w:pPr>
+      <w:r>
+        <w:rPr>
+          <w:rFonts w:ascii="Arial" w:hAnsi="Arial" w:cs="Arial"/>
+          <w:sz w:val="24"/>
+          <w:szCs w:val="24"/>
+          <w:lang w:val="es-ES"/>
+        </w:rPr>
+        <w:t>Su movimiento se efectuará de manera lineal hacia la izquierda o derecha, y por breves instantes quedará inerte</w:t>
+      </w:r>
+      <w:r>
+        <w:rPr>
+          <w:rFonts w:ascii="Arial" w:hAnsi="Arial" w:cs="Arial"/>
+          <w:sz w:val="24"/>
+          <w:szCs w:val="24"/>
+          <w:lang w:val="es-ES"/>
+        </w:rPr>
+        <w:t>; su velocidad será acorde al nivel jugado (Principiante o avanzado)</w:t>
+      </w:r>
+      <w:r>
+        <w:rPr>
+          <w:rFonts w:ascii="Arial" w:hAnsi="Arial" w:cs="Arial"/>
+          <w:sz w:val="24"/>
+          <w:szCs w:val="24"/>
+          <w:lang w:val="es-ES"/>
+        </w:rPr>
+        <w:t>.</w:t>
+      </w:r>
+    </w:p>
+    <w:p>
+      <w:pPr>
+        <w:ind w:firstLine="708"/>
+        <w:jc w:val="both"/>
+        <w:rPr>
+          <w:rFonts w:ascii="Arial" w:hAnsi="Arial" w:cs="Arial"/>
+          <w:sz w:val="24"/>
+          <w:szCs w:val="24"/>
+          <w:lang w:val="es-ES"/>
+        </w:rPr>
+      </w:pPr>
+      <w:r>
+        <w:rPr>
+          <w:rFonts w:ascii="Arial" w:hAnsi="Arial" w:cs="Arial"/>
+          <w:sz w:val="24"/>
+          <w:szCs w:val="24"/>
+          <w:lang w:val="es-ES"/>
+        </w:rPr>
+        <w:t xml:space="preserve">2.2.  </w:t>
+      </w:r>
+      <w:r>
+        <w:rPr>
+          <w:rFonts w:ascii="Arial" w:hAnsi="Arial" w:cs="Arial"/>
+          <w:sz w:val="24"/>
+          <w:szCs w:val="24"/>
+          <w:lang w:val="es-ES"/>
+        </w:rPr>
+        <w:t>Boceto de la escena principal:</w:t>
+      </w:r>
+    </w:p>
+    <w:p>
+      <w:pPr>
+        <w:ind w:firstLine="708"/>
+        <w:jc w:val="center"/>
+        <w:rPr>
+          <w:rFonts w:ascii="Arial" w:hAnsi="Arial" w:cs="Arial"/>
+          <w:sz w:val="24"/>
+          <w:szCs w:val="24"/>
+          <w:lang w:val="es-ES"/>
+        </w:rPr>
+      </w:pPr>
+      <w:r>
+        <w:rPr>
+          <w:noProof/>
+        </w:rPr>
+        <w:drawing>
+          <wp:inline distT="0" distB="0" distL="0" distR="0" wp14:anchorId="25037F88" wp14:editId="1240491E">
+            <wp:extent cx="4341832" cy="2441604"/>
+            <wp:effectExtent l="38100" t="38100" r="40005" b="34925"/>
+            <wp:docPr id="6" name="Imagen 6"/>
+            <wp:cNvGraphicFramePr>
+              <a:graphicFrameLocks xmlns:a="http://schemas.openxmlformats.org/drawingml/2006/main" noChangeAspect="1"/>
+            </wp:cNvGraphicFramePr>
+            <a:graphic xmlns:a="http://schemas.openxmlformats.org/drawingml/2006/main">
+              <a:graphicData uri="http://schemas.openxmlformats.org/drawingml/2006/picture">
+                <pic:pic xmlns:pic="http://schemas.openxmlformats.org/drawingml/2006/picture">
+                  <pic:nvPicPr>
+                    <pic:cNvPr id="0" name="Picture 5"/>
+                    <pic:cNvPicPr>
+                      <a:picLocks noChangeAspect="1" noChangeArrowheads="1"/>
+                    </pic:cNvPicPr>
+                  </pic:nvPicPr>
+                  <pic:blipFill>
+                    <a:blip r:embed="rId11" cstate="print">
+                      <a:extLst>
+                        <a:ext uri="{28A0092B-C50C-407E-A947-70E740481C1C}">
+                          <a14:useLocalDpi xmlns:a14="http://schemas.microsoft.com/office/drawing/2010/main" val="0"/>
+                        </a:ext>
+                      </a:extLst>
+                    </a:blip>
+                    <a:srcRect/>
+                    <a:stretch>
+                      <a:fillRect/>
+                    </a:stretch>
+                  </pic:blipFill>
+                  <pic:spPr bwMode="auto">
+                    <a:xfrm>
+                      <a:off x="0" y="0"/>
+                      <a:ext cx="4355215" cy="2449130"/>
+                    </a:xfrm>
+                    <a:prstGeom prst="rect">
+                      <a:avLst/>
+                    </a:prstGeom>
+                    <a:noFill/>
+                    <a:ln w="38100">
+                      <a:solidFill>
+                        <a:schemeClr val="tx1"/>
+                      </a:solidFill>
+                    </a:ln>
+                  </pic:spPr>
+                </pic:pic>
+              </a:graphicData>
+            </a:graphic>
+          </wp:inline>
+        </w:drawing>
+      </w:r>
+    </w:p>
+    <w:p>
+      <w:pPr>
+        <w:ind w:firstLine="708"/>
+        <w:jc w:val="center"/>
+        <w:rPr>
+          <w:rFonts w:cstheme="minorHAnsi"/>
+          <w:i/>
+          <w:iCs/>
+          <w:sz w:val="20"/>
+          <w:szCs w:val="20"/>
+          <w:lang w:val="es-ES"/>
+        </w:rPr>
+      </w:pPr>
+      <w:r>
+        <w:rPr>
+          <w:rFonts w:cstheme="minorHAnsi"/>
+          <w:sz w:val="20"/>
+          <w:szCs w:val="20"/>
+          <w:lang w:val="es-ES"/>
+        </w:rPr>
+        <w:t xml:space="preserve">Figura 4: </w:t>
+      </w:r>
+      <w:r>
+        <w:rPr>
+          <w:rFonts w:cstheme="minorHAnsi"/>
+          <w:i/>
+          <w:iCs/>
+          <w:sz w:val="20"/>
+          <w:szCs w:val="20"/>
+          <w:lang w:val="es-ES"/>
+        </w:rPr>
+        <w:t>Vista del juego</w:t>
+      </w:r>
+    </w:p>
+    <w:p>
+      <w:pPr>
+        <w:rPr>
+          <w:rFonts w:cstheme="minorHAnsi"/>
+          <w:i/>
+          <w:iCs/>
+          <w:sz w:val="20"/>
+          <w:szCs w:val="20"/>
+          <w:lang w:val="es-ES"/>
+        </w:rPr>
+      </w:pPr>
+    </w:p>
+    <w:p>
+      <w:pPr>
+        <w:pStyle w:val="Prrafodelista"/>
+        <w:numPr>
+          <w:ilvl w:val="0"/>
+          <w:numId w:val="4"/>
+        </w:numPr>
+        <w:jc w:val="both"/>
+        <w:rPr>
+          <w:rFonts w:ascii="Arial" w:hAnsi="Arial" w:cs="Arial"/>
+          <w:sz w:val="24"/>
+          <w:szCs w:val="24"/>
+          <w:lang w:val="es-ES"/>
+        </w:rPr>
+      </w:pPr>
+      <w:r>
+        <w:rPr>
+          <w:rFonts w:ascii="Arial" w:hAnsi="Arial" w:cs="Arial"/>
+          <w:sz w:val="24"/>
+          <w:szCs w:val="24"/>
+          <w:lang w:val="es-ES"/>
+        </w:rPr>
+        <w:t>Boceto del segundo y tercer plano</w:t>
+      </w:r>
+      <w:r>
+        <w:rPr>
+          <w:rFonts w:ascii="Arial" w:hAnsi="Arial" w:cs="Arial"/>
+          <w:sz w:val="24"/>
+          <w:szCs w:val="24"/>
+          <w:lang w:val="es-ES"/>
+        </w:rPr>
+        <w:t xml:space="preserve"> (Escena)</w:t>
+      </w:r>
+      <w:r>
+        <w:rPr>
+          <w:rFonts w:ascii="Arial" w:hAnsi="Arial" w:cs="Arial"/>
+          <w:sz w:val="24"/>
+          <w:szCs w:val="24"/>
+          <w:lang w:val="es-ES"/>
+        </w:rPr>
+        <w:t xml:space="preserve"> del juego:</w:t>
+      </w:r>
+    </w:p>
+    <w:p>
+      <w:pPr>
+        <w:pStyle w:val="Prrafodelista"/>
+        <w:ind w:left="2508"/>
+        <w:jc w:val="both"/>
+        <w:rPr>
+          <w:rFonts w:ascii="Arial" w:hAnsi="Arial" w:cs="Arial"/>
+          <w:sz w:val="24"/>
+          <w:szCs w:val="24"/>
+          <w:lang w:val="es-ES"/>
+        </w:rPr>
+      </w:pPr>
+    </w:p>
+    <w:p>
+      <w:pPr>
+        <w:pStyle w:val="Prrafodelista"/>
+        <w:ind w:left="2508"/>
+        <w:jc w:val="both"/>
+        <w:rPr>
+          <w:rFonts w:cstheme="minorHAnsi"/>
+          <w:sz w:val="20"/>
+          <w:szCs w:val="20"/>
+          <w:lang w:val="es-ES"/>
+        </w:rPr>
+      </w:pPr>
+      <w:r>
+        <w:rPr>
+          <w:noProof/>
+        </w:rPr>
+        <w:drawing>
+          <wp:inline distT="0" distB="0" distL="0" distR="0" wp14:anchorId="4741CD07" wp14:editId="42636A2C">
+            <wp:extent cx="3499394" cy="1214651"/>
+            <wp:effectExtent l="57150" t="57150" r="63500" b="62230"/>
+            <wp:docPr id="7" name="Imagen 7"/>
+            <wp:cNvGraphicFramePr>
+              <a:graphicFrameLocks xmlns:a="http://schemas.openxmlformats.org/drawingml/2006/main" noChangeAspect="1"/>
+            </wp:cNvGraphicFramePr>
+            <a:graphic xmlns:a="http://schemas.openxmlformats.org/drawingml/2006/main">
+              <a:graphicData uri="http://schemas.openxmlformats.org/drawingml/2006/picture">
+                <pic:pic xmlns:pic="http://schemas.openxmlformats.org/drawingml/2006/picture">
+                  <pic:nvPicPr>
+                    <pic:cNvPr id="0" name="Picture 7"/>
+                    <pic:cNvPicPr>
+                      <a:picLocks noChangeAspect="1" noChangeArrowheads="1"/>
+                    </pic:cNvPicPr>
+                  </pic:nvPicPr>
+                  <pic:blipFill rotWithShape="1">
+                    <a:blip r:embed="rId12" cstate="print">
+                      <a:extLst>
+                        <a:ext uri="{28A0092B-C50C-407E-A947-70E740481C1C}">
+                          <a14:useLocalDpi xmlns:a14="http://schemas.microsoft.com/office/drawing/2010/main" val="0"/>
+                        </a:ext>
+                      </a:extLst>
+                    </a:blip>
+                    <a:srcRect b="38276"/>
+                    <a:stretch/>
+                  </pic:blipFill>
+                  <pic:spPr bwMode="auto">
+                    <a:xfrm>
+                      <a:off x="0" y="0"/>
+                      <a:ext cx="3511216" cy="1218754"/>
+                    </a:xfrm>
+                    <a:prstGeom prst="rect">
+                      <a:avLst/>
+                    </a:prstGeom>
+                    <a:noFill/>
+                    <a:ln w="57150">
+                      <a:solidFill>
+                        <a:schemeClr val="tx1"/>
+                      </a:solidFill>
+                    </a:ln>
+                    <a:extLst>
+                      <a:ext uri="{53640926-AAD7-44D8-BBD7-CCE9431645EC}">
+                        <a14:shadowObscured xmlns:a14="http://schemas.microsoft.com/office/drawing/2010/main"/>
+                      </a:ext>
+                    </a:extLst>
+                  </pic:spPr>
+                </pic:pic>
+              </a:graphicData>
+            </a:graphic>
+          </wp:inline>
+        </w:drawing>
+      </w:r>
+    </w:p>
+    <w:p>
+      <w:pPr>
+        <w:pStyle w:val="Prrafodelista"/>
+        <w:ind w:left="2508"/>
+        <w:jc w:val="center"/>
+        <w:rPr>
+          <w:rFonts w:cstheme="minorHAnsi"/>
+          <w:i/>
+          <w:iCs/>
+          <w:sz w:val="20"/>
+          <w:szCs w:val="20"/>
+          <w:lang w:val="es-ES"/>
+        </w:rPr>
+      </w:pPr>
+      <w:r>
+        <w:rPr>
+          <w:rFonts w:cstheme="minorHAnsi"/>
+          <w:i/>
+          <w:iCs/>
+          <w:sz w:val="20"/>
+          <w:szCs w:val="20"/>
+          <w:lang w:val="es-ES"/>
+        </w:rPr>
+        <w:t>Figura 5: Segundo Plano</w:t>
+      </w:r>
+    </w:p>
+    <w:p>
+      <w:pPr>
+        <w:pStyle w:val="Prrafodelista"/>
+        <w:ind w:left="2508"/>
+        <w:jc w:val="center"/>
+        <w:rPr>
+          <w:rFonts w:cstheme="minorHAnsi"/>
+          <w:i/>
+          <w:iCs/>
+          <w:sz w:val="20"/>
+          <w:szCs w:val="20"/>
+          <w:lang w:val="es-ES"/>
+        </w:rPr>
+      </w:pPr>
+    </w:p>
+    <w:p>
+      <w:pPr>
+        <w:pStyle w:val="Prrafodelista"/>
+        <w:ind w:left="2508"/>
+        <w:jc w:val="center"/>
+        <w:rPr>
+          <w:rFonts w:cstheme="minorHAnsi"/>
+          <w:i/>
+          <w:iCs/>
+          <w:sz w:val="20"/>
+          <w:szCs w:val="20"/>
+          <w:lang w:val="es-ES"/>
+        </w:rPr>
+      </w:pPr>
+    </w:p>
+    <w:p>
+      <w:pPr>
+        <w:pStyle w:val="Prrafodelista"/>
+        <w:ind w:left="2508"/>
+        <w:jc w:val="center"/>
+        <w:rPr>
+          <w:rFonts w:cstheme="minorHAnsi"/>
+          <w:i/>
+          <w:iCs/>
+          <w:sz w:val="20"/>
+          <w:szCs w:val="20"/>
+          <w:lang w:val="es-ES"/>
+        </w:rPr>
+      </w:pPr>
+    </w:p>
+    <w:p>
+      <w:pPr>
+        <w:pStyle w:val="Prrafodelista"/>
+        <w:ind w:left="2508"/>
+        <w:jc w:val="center"/>
+        <w:rPr>
+          <w:rFonts w:cstheme="minorHAnsi"/>
+          <w:i/>
+          <w:iCs/>
+          <w:sz w:val="20"/>
+          <w:szCs w:val="20"/>
+          <w:lang w:val="es-ES"/>
+        </w:rPr>
+      </w:pPr>
+    </w:p>
+    <w:p>
+      <w:pPr>
+        <w:pStyle w:val="Prrafodelista"/>
+        <w:numPr>
+          <w:ilvl w:val="0"/>
+          <w:numId w:val="4"/>
+        </w:numPr>
+        <w:rPr>
+          <w:rFonts w:ascii="Arial" w:hAnsi="Arial" w:cs="Arial"/>
+          <w:sz w:val="24"/>
+          <w:szCs w:val="24"/>
+          <w:lang w:val="es-ES"/>
+        </w:rPr>
+      </w:pPr>
+      <w:r>
+        <w:rPr>
+          <w:rFonts w:ascii="Arial" w:hAnsi="Arial" w:cs="Arial"/>
+          <w:sz w:val="24"/>
+          <w:szCs w:val="24"/>
+          <w:lang w:val="es-ES"/>
+        </w:rPr>
+        <w:t>Boceto de e</w:t>
+      </w:r>
+      <w:r>
+        <w:rPr>
+          <w:rFonts w:ascii="Arial" w:hAnsi="Arial" w:cs="Arial"/>
+          <w:sz w:val="24"/>
+          <w:szCs w:val="24"/>
+          <w:lang w:val="es-ES"/>
+        </w:rPr>
+        <w:t>scenas unificadas:</w:t>
+      </w:r>
+    </w:p>
+    <w:p>
+      <w:pPr>
+        <w:pStyle w:val="Prrafodelista"/>
+        <w:ind w:left="2508"/>
+        <w:rPr>
+          <w:rFonts w:cstheme="minorHAnsi"/>
+          <w:i/>
+          <w:iCs/>
+          <w:sz w:val="20"/>
+          <w:szCs w:val="20"/>
+          <w:lang w:val="es-ES"/>
+        </w:rPr>
+      </w:pPr>
+      <w:r>
+        <w:rPr>
+          <w:noProof/>
+        </w:rPr>
+        <w:drawing>
+          <wp:inline distT="0" distB="0" distL="0" distR="0" wp14:anchorId="7AECF1A6" wp14:editId="6EFF5B12">
+            <wp:extent cx="3743390" cy="2105074"/>
+            <wp:effectExtent l="38100" t="38100" r="28575" b="47625"/>
+            <wp:docPr id="8" name="Imagen 8"/>
+            <wp:cNvGraphicFramePr>
+              <a:graphicFrameLocks xmlns:a="http://schemas.openxmlformats.org/drawingml/2006/main" noChangeAspect="1"/>
+            </wp:cNvGraphicFramePr>
+            <a:graphic xmlns:a="http://schemas.openxmlformats.org/drawingml/2006/main">
+              <a:graphicData uri="http://schemas.openxmlformats.org/drawingml/2006/picture">
+                <pic:pic xmlns:pic="http://schemas.openxmlformats.org/drawingml/2006/picture">
+                  <pic:nvPicPr>
+                    <pic:cNvPr id="0" name="Picture 9"/>
+                    <pic:cNvPicPr>
+                      <a:picLocks noChangeAspect="1" noChangeArrowheads="1"/>
+                    </pic:cNvPicPr>
+                  </pic:nvPicPr>
+                  <pic:blipFill>
+                    <a:blip r:embed="rId13" cstate="print">
+                      <a:extLst>
+                        <a:ext uri="{28A0092B-C50C-407E-A947-70E740481C1C}">
+                          <a14:useLocalDpi xmlns:a14="http://schemas.microsoft.com/office/drawing/2010/main" val="0"/>
+                        </a:ext>
+                      </a:extLst>
+                    </a:blip>
+                    <a:srcRect/>
+                    <a:stretch>
+                      <a:fillRect/>
+                    </a:stretch>
+                  </pic:blipFill>
+                  <pic:spPr bwMode="auto">
+                    <a:xfrm>
+                      <a:off x="0" y="0"/>
+                      <a:ext cx="3755250" cy="2111743"/>
+                    </a:xfrm>
+                    <a:prstGeom prst="rect">
+                      <a:avLst/>
+                    </a:prstGeom>
+                    <a:noFill/>
+                    <a:ln w="38100">
+                      <a:solidFill>
+                        <a:schemeClr val="tx1"/>
+                      </a:solidFill>
+                    </a:ln>
+                  </pic:spPr>
+                </pic:pic>
+              </a:graphicData>
+            </a:graphic>
+          </wp:inline>
+        </w:drawing>
+      </w:r>
+    </w:p>
+    <w:p>
+      <w:pPr>
+        <w:pStyle w:val="Prrafodelista"/>
+        <w:ind w:left="2508"/>
+        <w:jc w:val="center"/>
+        <w:rPr>
+          <w:rFonts w:cstheme="minorHAnsi"/>
+          <w:i/>
+          <w:iCs/>
+          <w:sz w:val="20"/>
+          <w:szCs w:val="20"/>
+          <w:lang w:val="es-ES"/>
+        </w:rPr>
+      </w:pPr>
+      <w:r>
+        <w:rPr>
+          <w:rFonts w:cstheme="minorHAnsi"/>
+          <w:sz w:val="20"/>
+          <w:szCs w:val="20"/>
+          <w:lang w:val="es-ES"/>
+        </w:rPr>
+        <w:t>Figura 6:</w:t>
+      </w:r>
+      <w:r>
+        <w:rPr>
+          <w:rFonts w:cstheme="minorHAnsi"/>
+          <w:i/>
+          <w:iCs/>
+          <w:sz w:val="20"/>
+          <w:szCs w:val="20"/>
+          <w:lang w:val="es-ES"/>
+        </w:rPr>
+        <w:t xml:space="preserve"> </w:t>
+      </w:r>
+      <w:r>
+        <w:rPr>
+          <w:rFonts w:cstheme="minorHAnsi"/>
+          <w:i/>
+          <w:iCs/>
+          <w:sz w:val="20"/>
+          <w:szCs w:val="20"/>
+          <w:lang w:val="es-ES"/>
+        </w:rPr>
+        <w:t>Vista del juego</w:t>
+      </w:r>
+    </w:p>
+    <w:p>
+      <w:pPr>
+        <w:pStyle w:val="Prrafodelista"/>
+        <w:ind w:left="2508"/>
+        <w:jc w:val="both"/>
+        <w:rPr>
+          <w:rFonts w:cstheme="minorHAnsi"/>
+          <w:sz w:val="20"/>
+          <w:szCs w:val="20"/>
+          <w:lang w:val="es-ES"/>
+        </w:rPr>
+      </w:pPr>
+    </w:p>
+    <w:p>
+      <w:pPr>
+        <w:ind w:firstLine="708"/>
+        <w:jc w:val="both"/>
+        <w:rPr>
+          <w:rFonts w:ascii="Arial" w:hAnsi="Arial" w:cs="Arial"/>
+          <w:sz w:val="24"/>
+          <w:szCs w:val="24"/>
+          <w:lang w:val="es-ES"/>
+        </w:rPr>
+      </w:pPr>
+    </w:p>
+    <w:p>
+      <w:pPr>
+        <w:pStyle w:val="Prrafodelista"/>
+        <w:numPr>
+          <w:ilvl w:val="1"/>
+          <w:numId w:val="2"/>
+        </w:numPr>
+        <w:jc w:val="both"/>
+        <w:rPr>
+          <w:rFonts w:ascii="Arial" w:hAnsi="Arial" w:cs="Arial"/>
+          <w:sz w:val="24"/>
+          <w:szCs w:val="24"/>
+          <w:lang w:val="es-ES"/>
+        </w:rPr>
+      </w:pPr>
+      <w:r>
+        <w:rPr>
+          <w:rFonts w:ascii="Arial" w:hAnsi="Arial" w:cs="Arial"/>
+          <w:sz w:val="24"/>
+          <w:szCs w:val="24"/>
+          <w:lang w:val="es-ES"/>
+        </w:rPr>
+        <w:t>Puntuación: El puntaje final se obtendrá de acuerdo al tiempo empleado en la actividad</w:t>
+      </w:r>
+      <w:r>
+        <w:rPr>
+          <w:rFonts w:ascii="Arial" w:hAnsi="Arial" w:cs="Arial"/>
+          <w:sz w:val="24"/>
+          <w:szCs w:val="24"/>
+          <w:lang w:val="es-ES"/>
+        </w:rPr>
+        <w:t>,</w:t>
+      </w:r>
+      <w:r>
+        <w:rPr>
+          <w:rFonts w:ascii="Arial" w:hAnsi="Arial" w:cs="Arial"/>
+          <w:sz w:val="24"/>
+          <w:szCs w:val="24"/>
+          <w:lang w:val="es-ES"/>
+        </w:rPr>
+        <w:t xml:space="preserve"> cantidad de roedores atrapados</w:t>
+      </w:r>
+      <w:r>
+        <w:rPr>
+          <w:rFonts w:ascii="Arial" w:hAnsi="Arial" w:cs="Arial"/>
+          <w:sz w:val="24"/>
+          <w:szCs w:val="24"/>
+          <w:lang w:val="es-ES"/>
+        </w:rPr>
+        <w:t xml:space="preserve"> y nivel de vida sobrante</w:t>
+      </w:r>
+      <w:r>
+        <w:rPr>
+          <w:rFonts w:ascii="Arial" w:hAnsi="Arial" w:cs="Arial"/>
+          <w:sz w:val="24"/>
+          <w:szCs w:val="24"/>
+          <w:lang w:val="es-ES"/>
+        </w:rPr>
+        <w:t>.</w:t>
+      </w:r>
+    </w:p>
+    <w:p>
+      <w:pPr>
+        <w:pStyle w:val="Prrafodelista"/>
+        <w:ind w:left="1068"/>
+        <w:rPr>
+          <w:rFonts w:ascii="Arial" w:hAnsi="Arial" w:cs="Arial"/>
+          <w:sz w:val="24"/>
+          <w:szCs w:val="24"/>
+          <w:lang w:val="es-ES"/>
+        </w:rPr>
+      </w:pPr>
+    </w:p>
+    <w:p>
+      <w:pPr>
+        <w:ind w:firstLine="708"/>
+        <w:jc w:val="both"/>
+        <w:rPr>
+          <w:rFonts w:ascii="Arial" w:hAnsi="Arial" w:cs="Arial"/>
+          <w:sz w:val="24"/>
+          <w:szCs w:val="24"/>
+          <w:lang w:val="es-ES"/>
+        </w:rPr>
+      </w:pPr>
     </w:p>
     <w:p>
       <w:pPr>
@@ -329,34 +1866,9 @@
           <w:lang w:val="es-ES"/>
         </w:rPr>
       </w:pPr>
-      <w:r>
-        <w:rPr>
-          <w:lang w:val="es-ES"/>
-        </w:rPr>
-        <w:t xml:space="preserve">-Cada uno tendrá movimientos lineales </w:t>
-      </w:r>
-      <w:r>
-        <w:rPr>
-          <w:lang w:val="es-ES"/>
-        </w:rPr>
-        <w:t>y tiempo</w:t>
-      </w:r>
-      <w:r>
-        <w:rPr>
-          <w:lang w:val="es-ES"/>
-        </w:rPr>
-        <w:t xml:space="preserve"> muerto (Donde se encontrarán inertes durante un breve lapso)</w:t>
-      </w:r>
-      <w:r>
-        <w:rPr>
-          <w:lang w:val="es-ES"/>
-        </w:rPr>
-        <w:t>, distribuyéndose por la cueva.</w:t>
-      </w:r>
-    </w:p>
-    <w:p>
-      <w:pPr>
-        <w:pStyle w:val="Prrafodelista"/>
+    </w:p>
+    <w:p>
+      <w:pPr>
         <w:jc w:val="both"/>
         <w:rPr>
           <w:lang w:val="es-ES"/>
@@ -365,80 +1877,10 @@
     </w:p>
     <w:p>
       <w:pPr>
-        <w:jc w:val="both"/>
-        <w:rPr>
-          <w:lang w:val="es-ES"/>
-        </w:rPr>
-      </w:pPr>
-      <w:r>
-        <w:rPr>
-          <w:lang w:val="es-ES"/>
-        </w:rPr>
-        <w:t>Propiedades del juego:</w:t>
-      </w:r>
-    </w:p>
-    <w:p>
-      <w:pPr>
-        <w:ind w:firstLine="708"/>
-        <w:jc w:val="both"/>
-        <w:rPr>
-          <w:lang w:val="es-ES"/>
-        </w:rPr>
-      </w:pPr>
-      <w:r>
-        <w:rPr>
-          <w:lang w:val="es-ES"/>
-        </w:rPr>
-        <w:t>Tiempo limite</w:t>
-      </w:r>
-      <w:r>
-        <w:rPr>
-          <w:lang w:val="es-ES"/>
-        </w:rPr>
-        <w:t>.</w:t>
-      </w:r>
-    </w:p>
-    <w:p>
-      <w:pPr>
-        <w:ind w:firstLine="708"/>
-        <w:jc w:val="both"/>
-        <w:rPr>
-          <w:lang w:val="es-ES"/>
-        </w:rPr>
-      </w:pPr>
-      <w:r>
-        <w:rPr>
-          <w:lang w:val="es-ES"/>
-        </w:rPr>
-        <w:t>Zorro</w:t>
-      </w:r>
-      <w:r>
-        <w:rPr>
-          <w:lang w:val="es-ES"/>
-        </w:rPr>
-        <w:t>.</w:t>
-      </w:r>
-    </w:p>
-    <w:p>
-      <w:pPr>
-        <w:ind w:firstLine="708"/>
-        <w:jc w:val="both"/>
-        <w:rPr>
-          <w:lang w:val="es-ES"/>
-        </w:rPr>
-      </w:pPr>
-      <w:r>
-        <w:rPr>
-          <w:lang w:val="es-ES"/>
-        </w:rPr>
-        <w:t>Animales subterráneos</w:t>
-      </w:r>
-      <w:r>
-        <w:rPr>
-          <w:lang w:val="es-ES"/>
-        </w:rPr>
-        <w:t>.</w:t>
-      </w:r>
+        <w:rPr>
+          <w:lang w:val="es-ES"/>
+        </w:rPr>
+      </w:pPr>
     </w:p>
     <w:sectPr>
       <w:pgSz w:w="12240" w:h="15840"/>
@@ -453,6 +1895,345 @@
 <file path=word/numbering.xml><?xml version="1.0" encoding="utf-8"?>
 <w:numbering xmlns:wpc="http://schemas.microsoft.com/office/word/2010/wordprocessingCanvas" xmlns:cx="http://schemas.microsoft.com/office/drawing/2014/chartex" xmlns:cx1="http://schemas.microsoft.com/office/drawing/2015/9/8/chartex" xmlns:cx2="http://schemas.microsoft.com/office/drawing/2015/10/21/chartex" xmlns:cx3="http://schemas.microsoft.com/office/drawing/2016/5/9/chartex" xmlns:cx4="http://schemas.microsoft.com/office/drawing/2016/5/10/chartex" xmlns:cx5="http://schemas.microsoft.com/office/drawing/2016/5/11/chartex" xmlns:cx6="http://schemas.microsoft.com/office/drawing/2016/5/12/chartex" xmlns:cx7="http://schemas.microsoft.com/office/drawing/2016/5/13/chartex" xmlns:cx8="http://schemas.microsoft.com/office/drawing/2016/5/14/chartex" xmlns:mc="http://schemas.openxmlformats.org/markup-compatibility/2006" xmlns:aink="http://schemas.microsoft.com/office/drawing/2016/ink" xmlns:am3d="http://schemas.microsoft.com/office/drawing/2017/model3d" xmlns:o="urn:schemas-microsoft-com:office:office" xmlns:r="http://schemas.openxmlformats.org/officeDocument/2006/relationships" xmlns:m="http://schemas.openxmlformats.org/officeDocument/2006/math" xmlns:v="urn:schemas-microsoft-com:vml" xmlns:wp14="http://schemas.microsoft.com/office/word/2010/wordprocessingDrawing" xmlns:wp="http://schemas.openxmlformats.org/drawingml/2006/wordprocessingDrawing" xmlns:w10="urn:schemas-microsoft-com:office:word" xmlns:w="http://schemas.openxmlformats.org/wordprocessingml/2006/main" xmlns:w14="http://schemas.microsoft.com/office/word/2010/wordml" xmlns:w15="http://schemas.microsoft.com/office/word/2012/wordml" xmlns:w16cex="http://schemas.microsoft.com/office/word/2018/wordml/cex" xmlns:w16cid="http://schemas.microsoft.com/office/word/2016/wordml/cid" xmlns:w16="http://schemas.microsoft.com/office/word/2018/wordml" xmlns:w16sdtdh="http://schemas.microsoft.com/office/word/2020/wordml/sdtdatahash" xmlns:w16se="http://schemas.microsoft.com/office/word/2015/wordml/symex" xmlns:wpg="http://schemas.microsoft.com/office/word/2010/wordprocessingGroup" xmlns:wpi="http://schemas.microsoft.com/office/word/2010/wordprocessingInk" xmlns:wne="http://schemas.microsoft.com/office/word/2006/wordml" xmlns:wps="http://schemas.microsoft.com/office/word/2010/wordprocessingShape" mc:Ignorable="w14 w15 w16se w16cid w16 w16cex w16sdtdh wp14">
   <w:abstractNum w:abstractNumId="0" w15:restartNumberingAfterBreak="0">
+    <w:nsid w:val="054F5554"/>
+    <w:multiLevelType w:val="hybridMultilevel"/>
+    <w:tmpl w:val="8D2C65DE"/>
+    <w:lvl w:ilvl="0" w:tplc="240A0001">
+      <w:start w:val="1"/>
+      <w:numFmt w:val="bullet"/>
+      <w:lvlText w:val=""/>
+      <w:lvlJc w:val="left"/>
+      <w:pPr>
+        <w:ind w:left="2508" w:hanging="360"/>
+      </w:pPr>
+      <w:rPr>
+        <w:rFonts w:ascii="Symbol" w:hAnsi="Symbol" w:hint="default"/>
+      </w:rPr>
+    </w:lvl>
+    <w:lvl w:ilvl="1" w:tplc="240A0003" w:tentative="1">
+      <w:start w:val="1"/>
+      <w:numFmt w:val="bullet"/>
+      <w:lvlText w:val="o"/>
+      <w:lvlJc w:val="left"/>
+      <w:pPr>
+        <w:ind w:left="3228" w:hanging="360"/>
+      </w:pPr>
+      <w:rPr>
+        <w:rFonts w:ascii="Courier New" w:hAnsi="Courier New" w:cs="Courier New" w:hint="default"/>
+      </w:rPr>
+    </w:lvl>
+    <w:lvl w:ilvl="2" w:tplc="240A0005" w:tentative="1">
+      <w:start w:val="1"/>
+      <w:numFmt w:val="bullet"/>
+      <w:lvlText w:val=""/>
+      <w:lvlJc w:val="left"/>
+      <w:pPr>
+        <w:ind w:left="3948" w:hanging="360"/>
+      </w:pPr>
+      <w:rPr>
+        <w:rFonts w:ascii="Wingdings" w:hAnsi="Wingdings" w:hint="default"/>
+      </w:rPr>
+    </w:lvl>
+    <w:lvl w:ilvl="3" w:tplc="240A0001" w:tentative="1">
+      <w:start w:val="1"/>
+      <w:numFmt w:val="bullet"/>
+      <w:lvlText w:val=""/>
+      <w:lvlJc w:val="left"/>
+      <w:pPr>
+        <w:ind w:left="4668" w:hanging="360"/>
+      </w:pPr>
+      <w:rPr>
+        <w:rFonts w:ascii="Symbol" w:hAnsi="Symbol" w:hint="default"/>
+      </w:rPr>
+    </w:lvl>
+    <w:lvl w:ilvl="4" w:tplc="240A0003" w:tentative="1">
+      <w:start w:val="1"/>
+      <w:numFmt w:val="bullet"/>
+      <w:lvlText w:val="o"/>
+      <w:lvlJc w:val="left"/>
+      <w:pPr>
+        <w:ind w:left="5388" w:hanging="360"/>
+      </w:pPr>
+      <w:rPr>
+        <w:rFonts w:ascii="Courier New" w:hAnsi="Courier New" w:cs="Courier New" w:hint="default"/>
+      </w:rPr>
+    </w:lvl>
+    <w:lvl w:ilvl="5" w:tplc="240A0005" w:tentative="1">
+      <w:start w:val="1"/>
+      <w:numFmt w:val="bullet"/>
+      <w:lvlText w:val=""/>
+      <w:lvlJc w:val="left"/>
+      <w:pPr>
+        <w:ind w:left="6108" w:hanging="360"/>
+      </w:pPr>
+      <w:rPr>
+        <w:rFonts w:ascii="Wingdings" w:hAnsi="Wingdings" w:hint="default"/>
+      </w:rPr>
+    </w:lvl>
+    <w:lvl w:ilvl="6" w:tplc="240A0001" w:tentative="1">
+      <w:start w:val="1"/>
+      <w:numFmt w:val="bullet"/>
+      <w:lvlText w:val=""/>
+      <w:lvlJc w:val="left"/>
+      <w:pPr>
+        <w:ind w:left="6828" w:hanging="360"/>
+      </w:pPr>
+      <w:rPr>
+        <w:rFonts w:ascii="Symbol" w:hAnsi="Symbol" w:hint="default"/>
+      </w:rPr>
+    </w:lvl>
+    <w:lvl w:ilvl="7" w:tplc="240A0003" w:tentative="1">
+      <w:start w:val="1"/>
+      <w:numFmt w:val="bullet"/>
+      <w:lvlText w:val="o"/>
+      <w:lvlJc w:val="left"/>
+      <w:pPr>
+        <w:ind w:left="7548" w:hanging="360"/>
+      </w:pPr>
+      <w:rPr>
+        <w:rFonts w:ascii="Courier New" w:hAnsi="Courier New" w:cs="Courier New" w:hint="default"/>
+      </w:rPr>
+    </w:lvl>
+    <w:lvl w:ilvl="8" w:tplc="240A0005" w:tentative="1">
+      <w:start w:val="1"/>
+      <w:numFmt w:val="bullet"/>
+      <w:lvlText w:val=""/>
+      <w:lvlJc w:val="left"/>
+      <w:pPr>
+        <w:ind w:left="8268" w:hanging="360"/>
+      </w:pPr>
+      <w:rPr>
+        <w:rFonts w:ascii="Wingdings" w:hAnsi="Wingdings" w:hint="default"/>
+      </w:rPr>
+    </w:lvl>
+  </w:abstractNum>
+  <w:abstractNum w:abstractNumId="1" w15:restartNumberingAfterBreak="0">
+    <w:nsid w:val="138213F0"/>
+    <w:multiLevelType w:val="multilevel"/>
+    <w:tmpl w:val="3E7EB346"/>
+    <w:lvl w:ilvl="0">
+      <w:start w:val="2"/>
+      <w:numFmt w:val="decimal"/>
+      <w:lvlText w:val="%1"/>
+      <w:lvlJc w:val="left"/>
+      <w:pPr>
+        <w:ind w:left="360" w:hanging="360"/>
+      </w:pPr>
+      <w:rPr>
+        <w:rFonts w:hint="default"/>
+      </w:rPr>
+    </w:lvl>
+    <w:lvl w:ilvl="1">
+      <w:start w:val="1"/>
+      <w:numFmt w:val="decimal"/>
+      <w:lvlText w:val="%1.%2"/>
+      <w:lvlJc w:val="left"/>
+      <w:pPr>
+        <w:ind w:left="1068" w:hanging="360"/>
+      </w:pPr>
+      <w:rPr>
+        <w:rFonts w:hint="default"/>
+      </w:rPr>
+    </w:lvl>
+    <w:lvl w:ilvl="2">
+      <w:start w:val="1"/>
+      <w:numFmt w:val="decimal"/>
+      <w:lvlText w:val="%1.%2.%3"/>
+      <w:lvlJc w:val="left"/>
+      <w:pPr>
+        <w:ind w:left="2136" w:hanging="720"/>
+      </w:pPr>
+      <w:rPr>
+        <w:rFonts w:hint="default"/>
+      </w:rPr>
+    </w:lvl>
+    <w:lvl w:ilvl="3">
+      <w:start w:val="1"/>
+      <w:numFmt w:val="decimal"/>
+      <w:lvlText w:val="%1.%2.%3.%4"/>
+      <w:lvlJc w:val="left"/>
+      <w:pPr>
+        <w:ind w:left="3204" w:hanging="1080"/>
+      </w:pPr>
+      <w:rPr>
+        <w:rFonts w:hint="default"/>
+      </w:rPr>
+    </w:lvl>
+    <w:lvl w:ilvl="4">
+      <w:start w:val="1"/>
+      <w:numFmt w:val="decimal"/>
+      <w:lvlText w:val="%1.%2.%3.%4.%5"/>
+      <w:lvlJc w:val="left"/>
+      <w:pPr>
+        <w:ind w:left="3912" w:hanging="1080"/>
+      </w:pPr>
+      <w:rPr>
+        <w:rFonts w:hint="default"/>
+      </w:rPr>
+    </w:lvl>
+    <w:lvl w:ilvl="5">
+      <w:start w:val="1"/>
+      <w:numFmt w:val="decimal"/>
+      <w:lvlText w:val="%1.%2.%3.%4.%5.%6"/>
+      <w:lvlJc w:val="left"/>
+      <w:pPr>
+        <w:ind w:left="4980" w:hanging="1440"/>
+      </w:pPr>
+      <w:rPr>
+        <w:rFonts w:hint="default"/>
+      </w:rPr>
+    </w:lvl>
+    <w:lvl w:ilvl="6">
+      <w:start w:val="1"/>
+      <w:numFmt w:val="decimal"/>
+      <w:lvlText w:val="%1.%2.%3.%4.%5.%6.%7"/>
+      <w:lvlJc w:val="left"/>
+      <w:pPr>
+        <w:ind w:left="5688" w:hanging="1440"/>
+      </w:pPr>
+      <w:rPr>
+        <w:rFonts w:hint="default"/>
+      </w:rPr>
+    </w:lvl>
+    <w:lvl w:ilvl="7">
+      <w:start w:val="1"/>
+      <w:numFmt w:val="decimal"/>
+      <w:lvlText w:val="%1.%2.%3.%4.%5.%6.%7.%8"/>
+      <w:lvlJc w:val="left"/>
+      <w:pPr>
+        <w:ind w:left="6756" w:hanging="1800"/>
+      </w:pPr>
+      <w:rPr>
+        <w:rFonts w:hint="default"/>
+      </w:rPr>
+    </w:lvl>
+    <w:lvl w:ilvl="8">
+      <w:start w:val="1"/>
+      <w:numFmt w:val="decimal"/>
+      <w:lvlText w:val="%1.%2.%3.%4.%5.%6.%7.%8.%9"/>
+      <w:lvlJc w:val="left"/>
+      <w:pPr>
+        <w:ind w:left="7464" w:hanging="1800"/>
+      </w:pPr>
+      <w:rPr>
+        <w:rFonts w:hint="default"/>
+      </w:rPr>
+    </w:lvl>
+  </w:abstractNum>
+  <w:abstractNum w:abstractNumId="2" w15:restartNumberingAfterBreak="0">
+    <w:nsid w:val="342933C1"/>
+    <w:multiLevelType w:val="hybridMultilevel"/>
+    <w:tmpl w:val="6F7082E6"/>
+    <w:lvl w:ilvl="0" w:tplc="240A0001">
+      <w:start w:val="1"/>
+      <w:numFmt w:val="bullet"/>
+      <w:lvlText w:val=""/>
+      <w:lvlJc w:val="left"/>
+      <w:pPr>
+        <w:ind w:left="2148" w:hanging="360"/>
+      </w:pPr>
+      <w:rPr>
+        <w:rFonts w:ascii="Symbol" w:hAnsi="Symbol" w:hint="default"/>
+      </w:rPr>
+    </w:lvl>
+    <w:lvl w:ilvl="1" w:tplc="240A0003" w:tentative="1">
+      <w:start w:val="1"/>
+      <w:numFmt w:val="bullet"/>
+      <w:lvlText w:val="o"/>
+      <w:lvlJc w:val="left"/>
+      <w:pPr>
+        <w:ind w:left="2868" w:hanging="360"/>
+      </w:pPr>
+      <w:rPr>
+        <w:rFonts w:ascii="Courier New" w:hAnsi="Courier New" w:cs="Courier New" w:hint="default"/>
+      </w:rPr>
+    </w:lvl>
+    <w:lvl w:ilvl="2" w:tplc="240A0005" w:tentative="1">
+      <w:start w:val="1"/>
+      <w:numFmt w:val="bullet"/>
+      <w:lvlText w:val=""/>
+      <w:lvlJc w:val="left"/>
+      <w:pPr>
+        <w:ind w:left="3588" w:hanging="360"/>
+      </w:pPr>
+      <w:rPr>
+        <w:rFonts w:ascii="Wingdings" w:hAnsi="Wingdings" w:hint="default"/>
+      </w:rPr>
+    </w:lvl>
+    <w:lvl w:ilvl="3" w:tplc="240A0001" w:tentative="1">
+      <w:start w:val="1"/>
+      <w:numFmt w:val="bullet"/>
+      <w:lvlText w:val=""/>
+      <w:lvlJc w:val="left"/>
+      <w:pPr>
+        <w:ind w:left="4308" w:hanging="360"/>
+      </w:pPr>
+      <w:rPr>
+        <w:rFonts w:ascii="Symbol" w:hAnsi="Symbol" w:hint="default"/>
+      </w:rPr>
+    </w:lvl>
+    <w:lvl w:ilvl="4" w:tplc="240A0003" w:tentative="1">
+      <w:start w:val="1"/>
+      <w:numFmt w:val="bullet"/>
+      <w:lvlText w:val="o"/>
+      <w:lvlJc w:val="left"/>
+      <w:pPr>
+        <w:ind w:left="5028" w:hanging="360"/>
+      </w:pPr>
+      <w:rPr>
+        <w:rFonts w:ascii="Courier New" w:hAnsi="Courier New" w:cs="Courier New" w:hint="default"/>
+      </w:rPr>
+    </w:lvl>
+    <w:lvl w:ilvl="5" w:tplc="240A0005" w:tentative="1">
+      <w:start w:val="1"/>
+      <w:numFmt w:val="bullet"/>
+      <w:lvlText w:val=""/>
+      <w:lvlJc w:val="left"/>
+      <w:pPr>
+        <w:ind w:left="5748" w:hanging="360"/>
+      </w:pPr>
+      <w:rPr>
+        <w:rFonts w:ascii="Wingdings" w:hAnsi="Wingdings" w:hint="default"/>
+      </w:rPr>
+    </w:lvl>
+    <w:lvl w:ilvl="6" w:tplc="240A0001" w:tentative="1">
+      <w:start w:val="1"/>
+      <w:numFmt w:val="bullet"/>
+      <w:lvlText w:val=""/>
+      <w:lvlJc w:val="left"/>
+      <w:pPr>
+        <w:ind w:left="6468" w:hanging="360"/>
+      </w:pPr>
+      <w:rPr>
+        <w:rFonts w:ascii="Symbol" w:hAnsi="Symbol" w:hint="default"/>
+      </w:rPr>
+    </w:lvl>
+    <w:lvl w:ilvl="7" w:tplc="240A0003" w:tentative="1">
+      <w:start w:val="1"/>
+      <w:numFmt w:val="bullet"/>
+      <w:lvlText w:val="o"/>
+      <w:lvlJc w:val="left"/>
+      <w:pPr>
+        <w:ind w:left="7188" w:hanging="360"/>
+      </w:pPr>
+      <w:rPr>
+        <w:rFonts w:ascii="Courier New" w:hAnsi="Courier New" w:cs="Courier New" w:hint="default"/>
+      </w:rPr>
+    </w:lvl>
+    <w:lvl w:ilvl="8" w:tplc="240A0005" w:tentative="1">
+      <w:start w:val="1"/>
+      <w:numFmt w:val="bullet"/>
+      <w:lvlText w:val=""/>
+      <w:lvlJc w:val="left"/>
+      <w:pPr>
+        <w:ind w:left="7908" w:hanging="360"/>
+      </w:pPr>
+      <w:rPr>
+        <w:rFonts w:ascii="Wingdings" w:hAnsi="Wingdings" w:hint="default"/>
+      </w:rPr>
+    </w:lvl>
+  </w:abstractNum>
+  <w:abstractNum w:abstractNumId="3" w15:restartNumberingAfterBreak="0">
     <w:nsid w:val="5971036C"/>
     <w:multiLevelType w:val="hybridMultilevel"/>
     <w:tmpl w:val="078C0656"/>
@@ -565,8 +2346,109 @@
       </w:rPr>
     </w:lvl>
   </w:abstractNum>
+  <w:abstractNum w:abstractNumId="4" w15:restartNumberingAfterBreak="0">
+    <w:nsid w:val="72D94A96"/>
+    <w:multiLevelType w:val="hybridMultilevel"/>
+    <w:tmpl w:val="A6A6B8FE"/>
+    <w:lvl w:ilvl="0" w:tplc="240A000F">
+      <w:start w:val="1"/>
+      <w:numFmt w:val="decimal"/>
+      <w:lvlText w:val="%1."/>
+      <w:lvlJc w:val="left"/>
+      <w:pPr>
+        <w:ind w:left="720" w:hanging="360"/>
+      </w:pPr>
+      <w:rPr>
+        <w:rFonts w:hint="default"/>
+      </w:rPr>
+    </w:lvl>
+    <w:lvl w:ilvl="1" w:tplc="240A0019" w:tentative="1">
+      <w:start w:val="1"/>
+      <w:numFmt w:val="lowerLetter"/>
+      <w:lvlText w:val="%2."/>
+      <w:lvlJc w:val="left"/>
+      <w:pPr>
+        <w:ind w:left="1440" w:hanging="360"/>
+      </w:pPr>
+    </w:lvl>
+    <w:lvl w:ilvl="2" w:tplc="240A001B" w:tentative="1">
+      <w:start w:val="1"/>
+      <w:numFmt w:val="lowerRoman"/>
+      <w:lvlText w:val="%3."/>
+      <w:lvlJc w:val="right"/>
+      <w:pPr>
+        <w:ind w:left="2160" w:hanging="180"/>
+      </w:pPr>
+    </w:lvl>
+    <w:lvl w:ilvl="3" w:tplc="240A000F" w:tentative="1">
+      <w:start w:val="1"/>
+      <w:numFmt w:val="decimal"/>
+      <w:lvlText w:val="%4."/>
+      <w:lvlJc w:val="left"/>
+      <w:pPr>
+        <w:ind w:left="2880" w:hanging="360"/>
+      </w:pPr>
+    </w:lvl>
+    <w:lvl w:ilvl="4" w:tplc="240A0019" w:tentative="1">
+      <w:start w:val="1"/>
+      <w:numFmt w:val="lowerLetter"/>
+      <w:lvlText w:val="%5."/>
+      <w:lvlJc w:val="left"/>
+      <w:pPr>
+        <w:ind w:left="3600" w:hanging="360"/>
+      </w:pPr>
+    </w:lvl>
+    <w:lvl w:ilvl="5" w:tplc="240A001B" w:tentative="1">
+      <w:start w:val="1"/>
+      <w:numFmt w:val="lowerRoman"/>
+      <w:lvlText w:val="%6."/>
+      <w:lvlJc w:val="right"/>
+      <w:pPr>
+        <w:ind w:left="4320" w:hanging="180"/>
+      </w:pPr>
+    </w:lvl>
+    <w:lvl w:ilvl="6" w:tplc="240A000F" w:tentative="1">
+      <w:start w:val="1"/>
+      <w:numFmt w:val="decimal"/>
+      <w:lvlText w:val="%7."/>
+      <w:lvlJc w:val="left"/>
+      <w:pPr>
+        <w:ind w:left="5040" w:hanging="360"/>
+      </w:pPr>
+    </w:lvl>
+    <w:lvl w:ilvl="7" w:tplc="240A0019" w:tentative="1">
+      <w:start w:val="1"/>
+      <w:numFmt w:val="lowerLetter"/>
+      <w:lvlText w:val="%8."/>
+      <w:lvlJc w:val="left"/>
+      <w:pPr>
+        <w:ind w:left="5760" w:hanging="360"/>
+      </w:pPr>
+    </w:lvl>
+    <w:lvl w:ilvl="8" w:tplc="240A001B" w:tentative="1">
+      <w:start w:val="1"/>
+      <w:numFmt w:val="lowerRoman"/>
+      <w:lvlText w:val="%9."/>
+      <w:lvlJc w:val="right"/>
+      <w:pPr>
+        <w:ind w:left="6480" w:hanging="180"/>
+      </w:pPr>
+    </w:lvl>
+  </w:abstractNum>
   <w:num w:numId="1">
+    <w:abstractNumId w:val="3"/>
+  </w:num>
+  <w:num w:numId="2">
+    <w:abstractNumId w:val="1"/>
+  </w:num>
+  <w:num w:numId="3">
+    <w:abstractNumId w:val="2"/>
+  </w:num>
+  <w:num w:numId="4">
     <w:abstractNumId w:val="0"/>
+  </w:num>
+  <w:num w:numId="5">
+    <w:abstractNumId w:val="4"/>
   </w:num>
 </w:numbering>
 </file>
@@ -969,6 +2851,7 @@
   <w:style w:type="paragraph" w:default="1" w:styleId="Normal">
     <w:name w:val="Normal"/>
     <w:qFormat/>
+    <w:rsid w:val="00F11FE9"/>
   </w:style>
   <w:style w:type="character" w:default="1" w:styleId="Fuentedeprrafopredeter">
     <w:name w:val="Default Paragraph Font"/>

</xml_diff>

<commit_message>
ENTREGA1: se anexan en el word las formulas fisicas
</commit_message>
<xml_diff>
--- a/ENTREGA1/DETALLES.docx
+++ b/ENTREGA1/DETALLES.docx
@@ -12,6 +12,7 @@
           <w:lang w:val="es-ES"/>
         </w:rPr>
       </w:pPr>
+      <w:bookmarkStart w:id="0" w:name="_Hlk134714410"/>
       <w:r>
         <w:rPr>
           <w:rFonts w:ascii="Arial" w:hAnsi="Arial" w:cs="Arial"/>
@@ -404,6 +405,8 @@
         </w:numPr>
         <w:rPr>
           <w:rFonts w:ascii="Arial" w:hAnsi="Arial" w:cs="Arial"/>
+          <w:b/>
+          <w:bCs/>
           <w:sz w:val="24"/>
           <w:szCs w:val="24"/>
           <w:u w:val="single"/>
@@ -413,6 +416,8 @@
       <w:r>
         <w:rPr>
           <w:rFonts w:ascii="Arial" w:hAnsi="Arial" w:cs="Arial"/>
+          <w:b/>
+          <w:bCs/>
           <w:sz w:val="24"/>
           <w:szCs w:val="24"/>
           <w:u w:val="single"/>
@@ -586,7 +591,7 @@
           <w:noProof/>
         </w:rPr>
         <w:drawing>
-          <wp:inline distT="0" distB="0" distL="0" distR="0" wp14:anchorId="4C315440" wp14:editId="1B79E701">
+          <wp:inline distT="0" distB="0" distL="0" distR="0" wp14:anchorId="5CAD82E8" wp14:editId="0783DF51">
             <wp:extent cx="1559350" cy="876716"/>
             <wp:effectExtent l="0" t="0" r="3175" b="0"/>
             <wp:docPr id="1" name="Imagen 1"/>
@@ -626,7 +631,7 @@
           <w:noProof/>
         </w:rPr>
         <w:drawing>
-          <wp:inline distT="0" distB="0" distL="0" distR="0" wp14:anchorId="2E9FDD58" wp14:editId="45FB337D">
+          <wp:inline distT="0" distB="0" distL="0" distR="0" wp14:anchorId="691AE284" wp14:editId="4770D5B8">
             <wp:extent cx="1544540" cy="868388"/>
             <wp:effectExtent l="0" t="0" r="0" b="8255"/>
             <wp:docPr id="2" name="Imagen 2"/>
@@ -666,7 +671,7 @@
           <w:noProof/>
         </w:rPr>
         <w:drawing>
-          <wp:inline distT="0" distB="0" distL="0" distR="0" wp14:anchorId="50F316EE" wp14:editId="18C37E1B">
+          <wp:inline distT="0" distB="0" distL="0" distR="0" wp14:anchorId="4EC3BFAC" wp14:editId="469CFC6E">
             <wp:extent cx="1569332" cy="882328"/>
             <wp:effectExtent l="0" t="0" r="0" b="0"/>
             <wp:docPr id="4" name="Imagen 4"/>
@@ -783,6 +788,8 @@
         <w:jc w:val="both"/>
         <w:rPr>
           <w:rFonts w:ascii="Arial" w:hAnsi="Arial" w:cs="Arial"/>
+          <w:b/>
+          <w:bCs/>
           <w:sz w:val="24"/>
           <w:szCs w:val="24"/>
           <w:u w:val="single"/>
@@ -792,6 +799,8 @@
       <w:r>
         <w:rPr>
           <w:rFonts w:ascii="Arial" w:hAnsi="Arial" w:cs="Arial"/>
+          <w:b/>
+          <w:bCs/>
           <w:sz w:val="24"/>
           <w:szCs w:val="24"/>
           <w:u w:val="single"/>
@@ -882,7 +891,7 @@
           <w:noProof/>
         </w:rPr>
         <w:drawing>
-          <wp:inline distT="0" distB="0" distL="0" distR="0" wp14:anchorId="1EC99CE4" wp14:editId="37948A74">
+          <wp:inline distT="0" distB="0" distL="0" distR="0" wp14:anchorId="0F8CE4BA" wp14:editId="2B2F621A">
             <wp:extent cx="2075730" cy="1425134"/>
             <wp:effectExtent l="0" t="0" r="0" b="0"/>
             <wp:docPr id="3" name="Imagen 3"/>
@@ -1115,7 +1124,7 @@
           <w:noProof/>
         </w:rPr>
         <w:drawing>
-          <wp:inline distT="0" distB="0" distL="0" distR="0" wp14:anchorId="589063BF" wp14:editId="364F8DE6">
+          <wp:inline distT="0" distB="0" distL="0" distR="0" wp14:anchorId="53D35191" wp14:editId="6CED0482">
             <wp:extent cx="1672144" cy="969358"/>
             <wp:effectExtent l="0" t="0" r="0" b="0"/>
             <wp:docPr id="5" name="Imagen 5"/>
@@ -1290,7 +1299,7 @@
           <w:noProof/>
         </w:rPr>
         <w:drawing>
-          <wp:inline distT="0" distB="0" distL="0" distR="0" wp14:anchorId="25037F88" wp14:editId="1240491E">
+          <wp:inline distT="0" distB="0" distL="0" distR="0" wp14:anchorId="5BD2F173" wp14:editId="4685BD4A">
             <wp:extent cx="4341832" cy="2441604"/>
             <wp:effectExtent l="38100" t="38100" r="40005" b="34925"/>
             <wp:docPr id="6" name="Imagen 6"/>
@@ -1460,7 +1469,7 @@
           <w:noProof/>
         </w:rPr>
         <w:drawing>
-          <wp:inline distT="0" distB="0" distL="0" distR="0" wp14:anchorId="4741CD07" wp14:editId="42636A2C">
+          <wp:inline distT="0" distB="0" distL="0" distR="0" wp14:anchorId="13BBAB09" wp14:editId="219D2202">
             <wp:extent cx="3499394" cy="1214651"/>
             <wp:effectExtent l="57150" t="57150" r="63500" b="62230"/>
             <wp:docPr id="7" name="Imagen 7"/>
@@ -1651,7 +1660,7 @@
           <w:noProof/>
         </w:rPr>
         <w:drawing>
-          <wp:inline distT="0" distB="0" distL="0" distR="0" wp14:anchorId="7AECF1A6" wp14:editId="6EFF5B12">
+          <wp:inline distT="0" distB="0" distL="0" distR="0" wp14:anchorId="242E60DF" wp14:editId="2247230E">
             <wp:extent cx="3743390" cy="2105074"/>
             <wp:effectExtent l="38100" t="38100" r="28575" b="47625"/>
             <wp:docPr id="8" name="Imagen 8"/>
@@ -1848,39 +1857,1602 @@
     </w:p>
     <w:p>
       <w:pPr>
-        <w:ind w:firstLine="708"/>
+        <w:rPr>
+          <w:rFonts w:ascii="Arial" w:hAnsi="Arial" w:cs="Arial"/>
+          <w:b/>
+          <w:bCs/>
+          <w:sz w:val="24"/>
+          <w:szCs w:val="24"/>
+          <w:u w:val="single"/>
+          <w:lang w:val="es-ES"/>
+        </w:rPr>
+      </w:pPr>
+      <w:r>
+        <w:rPr>
+          <w:rFonts w:ascii="Arial" w:hAnsi="Arial" w:cs="Arial"/>
+          <w:sz w:val="24"/>
+          <w:szCs w:val="24"/>
+          <w:lang w:val="es-ES"/>
+        </w:rPr>
+        <w:t xml:space="preserve">3. </w:t>
+      </w:r>
+      <w:r>
+        <w:rPr>
+          <w:rFonts w:ascii="Arial" w:hAnsi="Arial" w:cs="Arial"/>
+          <w:b/>
+          <w:bCs/>
+          <w:sz w:val="24"/>
+          <w:szCs w:val="24"/>
+          <w:u w:val="single"/>
+          <w:lang w:val="es-ES"/>
+        </w:rPr>
+        <w:t>Requerimientos físicos para el movimiento:</w:t>
+      </w:r>
+    </w:p>
+    <w:p>
+      <w:pPr>
+        <w:ind w:left="708"/>
+        <w:rPr>
+          <w:rFonts w:ascii="Arial" w:eastAsiaTheme="minorEastAsia" w:hAnsi="Arial" w:cs="Arial"/>
+          <w:sz w:val="24"/>
+          <w:szCs w:val="24"/>
+          <w:lang w:val="es-ES"/>
+        </w:rPr>
+      </w:pPr>
+      <m:oMath>
+        <m:acc>
+          <m:accPr>
+            <m:chr m:val="⃗"/>
+            <m:ctrlPr>
+              <w:rPr>
+                <w:rFonts w:ascii="Cambria Math" w:hAnsi="Cambria Math" w:cs="Arial"/>
+                <w:b/>
+                <w:bCs/>
+                <w:i/>
+                <w:sz w:val="24"/>
+                <w:szCs w:val="24"/>
+                <w:lang w:val="es-ES"/>
+              </w:rPr>
+            </m:ctrlPr>
+          </m:accPr>
+          <m:e>
+            <m:r>
+              <m:rPr>
+                <m:sty m:val="bi"/>
+              </m:rPr>
+              <w:rPr>
+                <w:rFonts w:ascii="Cambria Math" w:hAnsi="Cambria Math" w:cs="Arial"/>
+                <w:sz w:val="24"/>
+                <w:szCs w:val="24"/>
+                <w:lang w:val="es-ES"/>
+              </w:rPr>
+              <m:t>v</m:t>
+            </m:r>
+          </m:e>
+        </m:acc>
+      </m:oMath>
+      <w:r>
+        <w:rPr>
+          <w:rFonts w:ascii="Arial" w:eastAsiaTheme="minorEastAsia" w:hAnsi="Arial" w:cs="Arial"/>
+          <w:b/>
+          <w:bCs/>
+          <w:sz w:val="24"/>
+          <w:szCs w:val="24"/>
+          <w:lang w:val="es-ES"/>
+        </w:rPr>
+        <w:t xml:space="preserve"> </w:t>
+      </w:r>
+      <w:r>
+        <w:rPr>
+          <w:rFonts w:ascii="Arial" w:eastAsiaTheme="minorEastAsia" w:hAnsi="Arial" w:cs="Arial"/>
+          <w:sz w:val="24"/>
+          <w:szCs w:val="24"/>
+          <w:lang w:val="es-ES"/>
+        </w:rPr>
+        <w:t>: Velocidad</w:t>
+      </w:r>
+    </w:p>
+    <w:p>
+      <w:pPr>
+        <w:ind w:left="708"/>
+        <w:rPr>
+          <w:rFonts w:ascii="Arial" w:hAnsi="Arial" w:cs="Arial"/>
+          <w:sz w:val="24"/>
+          <w:szCs w:val="24"/>
+          <w:lang w:val="es-ES"/>
+        </w:rPr>
+      </w:pPr>
+      <w:r>
+        <w:rPr>
+          <w:rFonts w:ascii="Arial" w:hAnsi="Arial" w:cs="Arial"/>
+          <w:b/>
+          <w:bCs/>
+          <w:sz w:val="24"/>
+          <w:szCs w:val="24"/>
+          <w:lang w:val="es-ES"/>
+        </w:rPr>
+        <w:t>t</w:t>
+      </w:r>
+      <w:r>
+        <w:rPr>
+          <w:rFonts w:ascii="Arial" w:hAnsi="Arial" w:cs="Arial"/>
+          <w:sz w:val="24"/>
+          <w:szCs w:val="24"/>
+          <w:lang w:val="es-ES"/>
+        </w:rPr>
+        <w:t>: Tiempo</w:t>
+      </w:r>
+    </w:p>
+    <w:p>
+      <w:pPr>
+        <w:ind w:left="708"/>
+        <w:rPr>
+          <w:rFonts w:ascii="Arial" w:eastAsiaTheme="minorEastAsia" w:hAnsi="Arial" w:cs="Arial"/>
+          <w:iCs/>
+          <w:sz w:val="24"/>
+          <w:szCs w:val="24"/>
+        </w:rPr>
+      </w:pPr>
+      <m:oMath>
+        <m:acc>
+          <m:accPr>
+            <m:chr m:val="⃗"/>
+            <m:ctrlPr>
+              <w:rPr>
+                <w:rFonts w:ascii="Cambria Math" w:hAnsi="Cambria Math" w:cs="Arial"/>
+                <w:b/>
+                <w:bCs/>
+                <w:iCs/>
+                <w:sz w:val="24"/>
+                <w:szCs w:val="24"/>
+              </w:rPr>
+            </m:ctrlPr>
+          </m:accPr>
+          <m:e>
+            <m:r>
+              <m:rPr>
+                <m:sty m:val="b"/>
+              </m:rPr>
+              <w:rPr>
+                <w:rFonts w:ascii="Cambria Math" w:hAnsi="Cambria Math" w:cs="Arial"/>
+                <w:sz w:val="24"/>
+                <w:szCs w:val="24"/>
+              </w:rPr>
+              <m:t>a</m:t>
+            </m:r>
+          </m:e>
+        </m:acc>
+      </m:oMath>
+      <w:r>
+        <w:rPr>
+          <w:rFonts w:ascii="Arial" w:eastAsiaTheme="minorEastAsia" w:hAnsi="Arial" w:cs="Arial"/>
+          <w:iCs/>
+          <w:sz w:val="24"/>
+          <w:szCs w:val="24"/>
+        </w:rPr>
+        <w:t>: Aceleración</w:t>
+      </w:r>
+    </w:p>
+    <w:p>
+      <w:pPr>
+        <w:ind w:left="708"/>
+        <w:rPr>
+          <w:rFonts w:ascii="Arial" w:hAnsi="Arial" w:cs="Arial"/>
+          <w:sz w:val="24"/>
+          <w:szCs w:val="24"/>
+          <w:lang w:val="es-ES"/>
+        </w:rPr>
+      </w:pPr>
+      <w:r>
+        <w:rPr>
+          <w:rFonts w:ascii="Arial" w:hAnsi="Arial" w:cs="Arial"/>
+          <w:b/>
+          <w:bCs/>
+          <w:sz w:val="24"/>
+          <w:szCs w:val="24"/>
+          <w:lang w:val="es-ES"/>
+        </w:rPr>
+        <w:t>3.1.</w:t>
+      </w:r>
+      <w:r>
+        <w:rPr>
+          <w:rFonts w:ascii="Arial" w:hAnsi="Arial" w:cs="Arial"/>
+          <w:sz w:val="24"/>
+          <w:szCs w:val="24"/>
+          <w:lang w:val="es-ES"/>
+        </w:rPr>
+        <w:t xml:space="preserve"> </w:t>
+      </w:r>
+      <w:r>
+        <w:rPr>
+          <w:rFonts w:ascii="Arial" w:hAnsi="Arial" w:cs="Arial"/>
+          <w:sz w:val="24"/>
+          <w:szCs w:val="24"/>
+          <w:u w:val="single"/>
+          <w:lang w:val="es-ES"/>
+        </w:rPr>
+        <w:t>Zorro:</w:t>
+      </w:r>
+      <w:r>
+        <w:rPr>
+          <w:rFonts w:ascii="Arial" w:hAnsi="Arial" w:cs="Arial"/>
+          <w:sz w:val="24"/>
+          <w:szCs w:val="24"/>
+          <w:lang w:val="es-ES"/>
+        </w:rPr>
+        <w:t xml:space="preserve">  Para realizar el desplazamiento del zorro, se tendrá en cuenta las siguientes fórmulas:</w:t>
+      </w:r>
+    </w:p>
+    <w:p>
+      <w:pPr>
+        <w:rPr>
+          <w:rFonts w:ascii="Arial" w:hAnsi="Arial" w:cs="Arial"/>
+          <w:sz w:val="24"/>
+          <w:szCs w:val="24"/>
+          <w:lang w:val="es-ES"/>
+        </w:rPr>
+      </w:pPr>
+      <w:r>
+        <w:rPr>
+          <w:rFonts w:ascii="Arial" w:hAnsi="Arial" w:cs="Arial"/>
+          <w:sz w:val="24"/>
+          <w:szCs w:val="24"/>
+          <w:lang w:val="es-ES"/>
+        </w:rPr>
+        <w:tab/>
+      </w:r>
+    </w:p>
+    <w:tbl>
+      <w:tblPr>
+        <w:tblStyle w:val="Tablaconcuadrcula"/>
+        <w:tblW w:w="0" w:type="auto"/>
+        <w:jc w:val="center"/>
+        <w:tblLook w:val="04A0" w:firstRow="1" w:lastRow="0" w:firstColumn="1" w:lastColumn="0" w:noHBand="0" w:noVBand="1"/>
+      </w:tblPr>
+      <w:tblGrid>
+        <w:gridCol w:w="1797"/>
+        <w:gridCol w:w="5684"/>
+      </w:tblGrid>
+      <w:tr>
+        <w:trPr>
+          <w:trHeight w:val="163"/>
+          <w:jc w:val="center"/>
+        </w:trPr>
+        <w:tc>
+          <w:tcPr>
+            <w:tcW w:w="7481" w:type="dxa"/>
+            <w:gridSpan w:val="2"/>
+          </w:tcPr>
+          <w:p>
+            <w:pPr>
+              <w:jc w:val="center"/>
+              <w:rPr>
+                <w:rFonts w:ascii="Arial" w:hAnsi="Arial" w:cs="Arial"/>
+                <w:b/>
+                <w:bCs/>
+                <w:sz w:val="24"/>
+                <w:szCs w:val="24"/>
+                <w:lang w:val="es-ES"/>
+              </w:rPr>
+            </w:pPr>
+            <w:r>
+              <w:rPr>
+                <w:rFonts w:ascii="Arial" w:hAnsi="Arial" w:cs="Arial"/>
+                <w:b/>
+                <w:bCs/>
+                <w:sz w:val="24"/>
+                <w:szCs w:val="24"/>
+                <w:lang w:val="es-ES"/>
+              </w:rPr>
+              <w:t>SALTO – MOVIMENTO DE PROYECTILES</w:t>
+            </w:r>
+          </w:p>
+        </w:tc>
+      </w:tr>
+      <w:tr>
+        <w:trPr>
+          <w:trHeight w:val="1627"/>
+          <w:jc w:val="center"/>
+        </w:trPr>
+        <w:tc>
+          <w:tcPr>
+            <w:tcW w:w="1797" w:type="dxa"/>
+          </w:tcPr>
+          <w:p>
+            <w:pPr>
+              <w:rPr>
+                <w:rFonts w:ascii="Arial" w:hAnsi="Arial" w:cs="Arial"/>
+                <w:sz w:val="24"/>
+                <w:szCs w:val="24"/>
+                <w:lang w:val="es-ES"/>
+              </w:rPr>
+            </w:pPr>
+            <w:r>
+              <w:rPr>
+                <w:rFonts w:ascii="Arial" w:hAnsi="Arial" w:cs="Arial"/>
+                <w:sz w:val="24"/>
+                <w:szCs w:val="24"/>
+                <w:lang w:val="es-ES"/>
+              </w:rPr>
+              <w:t xml:space="preserve">Ecuación de posición </w:t>
+            </w:r>
+            <m:oMath>
+              <m:acc>
+                <m:accPr>
+                  <m:chr m:val="⃗"/>
+                  <m:ctrlPr>
+                    <w:rPr>
+                      <w:rFonts w:ascii="Cambria Math" w:hAnsi="Cambria Math" w:cstheme="minorHAnsi"/>
+                      <w:b/>
+                      <w:bCs/>
+                      <w:i/>
+                      <w:sz w:val="32"/>
+                      <w:szCs w:val="32"/>
+                      <w:lang w:val="es-ES"/>
+                    </w:rPr>
+                  </m:ctrlPr>
+                </m:accPr>
+                <m:e>
+                  <m:r>
+                    <m:rPr>
+                      <m:sty m:val="bi"/>
+                    </m:rPr>
+                    <w:rPr>
+                      <w:rFonts w:ascii="Cambria Math" w:hAnsi="Cambria Math" w:cstheme="minorHAnsi"/>
+                      <w:sz w:val="32"/>
+                      <w:szCs w:val="32"/>
+                      <w:lang w:val="es-ES"/>
+                    </w:rPr>
+                    <m:t>r</m:t>
+                  </m:r>
+                </m:e>
+              </m:acc>
+            </m:oMath>
+            <w:r>
+              <w:rPr>
+                <w:rFonts w:cstheme="minorHAnsi"/>
+                <w:b/>
+                <w:bCs/>
+                <w:sz w:val="32"/>
+                <w:szCs w:val="32"/>
+              </w:rPr>
+              <w:t xml:space="preserve"> </w:t>
+            </w:r>
+            <w:r>
+              <w:rPr>
+                <w:rFonts w:cstheme="minorHAnsi"/>
+                <w:b/>
+                <w:bCs/>
+                <w:sz w:val="32"/>
+                <w:szCs w:val="32"/>
+                <w:vertAlign w:val="subscript"/>
+              </w:rPr>
+              <w:t>(t)</w:t>
+            </w:r>
+            <w:r>
+              <w:rPr>
+                <w:rFonts w:cstheme="minorHAnsi"/>
+                <w:sz w:val="32"/>
+                <w:szCs w:val="32"/>
+              </w:rPr>
+              <w:t xml:space="preserve"> </w:t>
+            </w:r>
+            <w:r>
+              <w:rPr>
+                <w:rFonts w:ascii="Arial" w:hAnsi="Arial" w:cs="Arial"/>
+                <w:sz w:val="24"/>
+                <w:szCs w:val="24"/>
+              </w:rPr>
+              <w:t>para cualquier instante de tiempo</w:t>
+            </w:r>
+          </w:p>
+        </w:tc>
+        <w:tc>
+          <w:tcPr>
+            <w:tcW w:w="5683" w:type="dxa"/>
+          </w:tcPr>
+          <w:p>
+            <w:pPr>
+              <w:keepNext/>
+              <w:rPr>
+                <w:rFonts w:ascii="Arial" w:hAnsi="Arial" w:cs="Arial"/>
+                <w:sz w:val="28"/>
+                <w:szCs w:val="28"/>
+                <w:lang w:val="es-ES"/>
+              </w:rPr>
+            </w:pPr>
+            <m:oMath>
+              <m:acc>
+                <m:accPr>
+                  <m:chr m:val="⃗"/>
+                  <m:ctrlPr>
+                    <w:rPr>
+                      <w:rFonts w:ascii="Cambria Math" w:hAnsi="Cambria Math" w:cstheme="minorHAnsi"/>
+                      <w:b/>
+                      <w:bCs/>
+                      <w:i/>
+                      <w:sz w:val="28"/>
+                      <w:szCs w:val="28"/>
+                      <w:lang w:val="es-ES"/>
+                    </w:rPr>
+                  </m:ctrlPr>
+                </m:accPr>
+                <m:e>
+                  <m:r>
+                    <m:rPr>
+                      <m:sty m:val="bi"/>
+                    </m:rPr>
+                    <w:rPr>
+                      <w:rFonts w:ascii="Cambria Math" w:hAnsi="Cambria Math" w:cstheme="minorHAnsi"/>
+                      <w:sz w:val="28"/>
+                      <w:szCs w:val="28"/>
+                      <w:lang w:val="es-ES"/>
+                    </w:rPr>
+                    <m:t>r</m:t>
+                  </m:r>
+                </m:e>
+              </m:acc>
+            </m:oMath>
+            <w:r>
+              <w:rPr>
+                <w:rFonts w:cstheme="minorHAnsi"/>
+                <w:b/>
+                <w:bCs/>
+                <w:sz w:val="28"/>
+                <w:szCs w:val="28"/>
+              </w:rPr>
+              <w:t xml:space="preserve"> </w:t>
+            </w:r>
+            <w:r>
+              <w:rPr>
+                <w:rFonts w:cstheme="minorHAnsi"/>
+                <w:b/>
+                <w:bCs/>
+                <w:sz w:val="28"/>
+                <w:szCs w:val="28"/>
+                <w:vertAlign w:val="subscript"/>
+              </w:rPr>
+              <w:t>(t)</w:t>
+            </w:r>
+            <w:r>
+              <w:rPr>
+                <w:rFonts w:cstheme="minorHAnsi"/>
+                <w:sz w:val="28"/>
+                <w:szCs w:val="28"/>
+              </w:rPr>
+              <w:t xml:space="preserve"> = </w:t>
+            </w:r>
+            <w:r>
+              <w:rPr>
+                <w:rFonts w:cstheme="minorHAnsi"/>
+                <w:b/>
+                <w:bCs/>
+                <w:sz w:val="28"/>
+                <w:szCs w:val="28"/>
+              </w:rPr>
+              <w:t xml:space="preserve"> </w:t>
+            </w:r>
+            <m:oMath>
+              <m:acc>
+                <m:accPr>
+                  <m:chr m:val="⃗"/>
+                  <m:ctrlPr>
+                    <w:rPr>
+                      <w:rFonts w:ascii="Cambria Math" w:hAnsi="Cambria Math" w:cstheme="minorHAnsi"/>
+                      <w:b/>
+                      <w:bCs/>
+                      <w:i/>
+                      <w:sz w:val="28"/>
+                      <w:szCs w:val="28"/>
+                      <w:lang w:val="es-ES"/>
+                    </w:rPr>
+                  </m:ctrlPr>
+                </m:accPr>
+                <m:e>
+                  <m:r>
+                    <m:rPr>
+                      <m:sty m:val="bi"/>
+                    </m:rPr>
+                    <w:rPr>
+                      <w:rFonts w:ascii="Cambria Math" w:hAnsi="Cambria Math" w:cstheme="minorHAnsi"/>
+                      <w:sz w:val="28"/>
+                      <w:szCs w:val="28"/>
+                      <w:lang w:val="es-ES"/>
+                    </w:rPr>
+                    <m:t>r</m:t>
+                  </m:r>
+                </m:e>
+              </m:acc>
+            </m:oMath>
+            <w:r>
+              <w:rPr>
+                <w:rFonts w:cstheme="minorHAnsi"/>
+                <w:sz w:val="28"/>
+                <w:szCs w:val="28"/>
+                <w:vertAlign w:val="subscript"/>
+              </w:rPr>
+              <w:t>i</w:t>
+            </w:r>
+            <w:proofErr w:type="spellStart"/>
+            <w:r>
+              <w:rPr>
+                <w:rFonts w:cstheme="minorHAnsi"/>
+                <w:sz w:val="28"/>
+                <w:szCs w:val="28"/>
+                <w:vertAlign w:val="subscript"/>
+              </w:rPr>
+              <w:t>nicial</w:t>
+            </w:r>
+            <w:proofErr w:type="spellEnd"/>
+            <w:r>
+              <w:rPr>
+                <w:rFonts w:cstheme="minorHAnsi"/>
+                <w:sz w:val="28"/>
+                <w:szCs w:val="28"/>
+              </w:rPr>
+              <w:t xml:space="preserve"> + </w:t>
+            </w:r>
+            <w:r>
+              <w:rPr>
+                <w:rFonts w:cstheme="minorHAnsi"/>
+                <w:b/>
+                <w:bCs/>
+                <w:sz w:val="28"/>
+                <w:szCs w:val="28"/>
+              </w:rPr>
+              <w:t xml:space="preserve"> </w:t>
+            </w:r>
+            <m:oMath>
+              <m:acc>
+                <m:accPr>
+                  <m:chr m:val="⃗"/>
+                  <m:ctrlPr>
+                    <w:rPr>
+                      <w:rFonts w:ascii="Cambria Math" w:hAnsi="Cambria Math" w:cstheme="minorHAnsi"/>
+                      <w:b/>
+                      <w:bCs/>
+                      <w:i/>
+                      <w:sz w:val="28"/>
+                      <w:szCs w:val="28"/>
+                      <w:lang w:val="es-ES"/>
+                    </w:rPr>
+                  </m:ctrlPr>
+                </m:accPr>
+                <m:e>
+                  <m:r>
+                    <m:rPr>
+                      <m:sty m:val="bi"/>
+                    </m:rPr>
+                    <w:rPr>
+                      <w:rFonts w:ascii="Cambria Math" w:hAnsi="Cambria Math" w:cstheme="minorHAnsi"/>
+                      <w:sz w:val="28"/>
+                      <w:szCs w:val="28"/>
+                      <w:lang w:val="es-ES"/>
+                    </w:rPr>
+                    <m:t>v</m:t>
+                  </m:r>
+                </m:e>
+              </m:acc>
+            </m:oMath>
+            <w:r>
+              <w:rPr>
+                <w:rFonts w:eastAsiaTheme="minorEastAsia" w:cstheme="minorHAnsi"/>
+                <w:sz w:val="28"/>
+                <w:szCs w:val="28"/>
+                <w:vertAlign w:val="subscript"/>
+              </w:rPr>
+              <w:t xml:space="preserve">inicial </w:t>
+            </w:r>
+            <w:r>
+              <w:rPr>
+                <w:rFonts w:eastAsiaTheme="minorEastAsia" w:cstheme="minorHAnsi"/>
+                <w:sz w:val="28"/>
+                <w:szCs w:val="28"/>
+              </w:rPr>
+              <w:t>(</w:t>
+            </w:r>
+            <w:proofErr w:type="spellStart"/>
+            <w:r>
+              <w:rPr>
+                <w:rFonts w:eastAsiaTheme="minorEastAsia" w:cstheme="minorHAnsi"/>
+                <w:b/>
+                <w:bCs/>
+                <w:sz w:val="28"/>
+                <w:szCs w:val="28"/>
+              </w:rPr>
+              <w:t>t</w:t>
+            </w:r>
+            <w:r>
+              <w:rPr>
+                <w:rFonts w:eastAsiaTheme="minorEastAsia" w:cstheme="minorHAnsi"/>
+                <w:sz w:val="28"/>
+                <w:szCs w:val="28"/>
+                <w:vertAlign w:val="subscript"/>
+              </w:rPr>
+              <w:t>final</w:t>
+            </w:r>
+            <w:proofErr w:type="spellEnd"/>
+            <w:r>
+              <w:rPr>
+                <w:rFonts w:eastAsiaTheme="minorEastAsia" w:cstheme="minorHAnsi"/>
+                <w:sz w:val="28"/>
+                <w:szCs w:val="28"/>
+                <w:vertAlign w:val="subscript"/>
+              </w:rPr>
+              <w:t xml:space="preserve"> </w:t>
+            </w:r>
+            <w:r>
+              <w:rPr>
+                <w:rFonts w:eastAsiaTheme="minorEastAsia" w:cstheme="minorHAnsi"/>
+                <w:sz w:val="28"/>
+                <w:szCs w:val="28"/>
+              </w:rPr>
+              <w:t xml:space="preserve">- </w:t>
+            </w:r>
+            <w:proofErr w:type="spellStart"/>
+            <w:r>
+              <w:rPr>
+                <w:rFonts w:eastAsiaTheme="minorEastAsia" w:cstheme="minorHAnsi"/>
+                <w:b/>
+                <w:bCs/>
+                <w:sz w:val="28"/>
+                <w:szCs w:val="28"/>
+              </w:rPr>
+              <w:t>t</w:t>
+            </w:r>
+            <w:r>
+              <w:rPr>
+                <w:rFonts w:eastAsiaTheme="minorEastAsia" w:cstheme="minorHAnsi"/>
+                <w:sz w:val="28"/>
+                <w:szCs w:val="28"/>
+                <w:vertAlign w:val="subscript"/>
+              </w:rPr>
+              <w:t>inicial</w:t>
+            </w:r>
+            <w:proofErr w:type="spellEnd"/>
+            <w:r>
+              <w:rPr>
+                <w:rFonts w:eastAsiaTheme="minorEastAsia" w:cstheme="minorHAnsi"/>
+                <w:sz w:val="28"/>
+                <w:szCs w:val="28"/>
+              </w:rPr>
+              <w:t xml:space="preserve">) + </w:t>
+            </w:r>
+            <m:oMath>
+              <m:f>
+                <m:fPr>
+                  <m:ctrlPr>
+                    <w:rPr>
+                      <w:rFonts w:ascii="Cambria Math" w:hAnsi="Cambria Math" w:cstheme="minorHAnsi"/>
+                      <w:b/>
+                      <w:bCs/>
+                      <w:iCs/>
+                      <w:sz w:val="28"/>
+                      <w:szCs w:val="28"/>
+                    </w:rPr>
+                  </m:ctrlPr>
+                </m:fPr>
+                <m:num>
+                  <m:acc>
+                    <m:accPr>
+                      <m:chr m:val="⃗"/>
+                      <m:ctrlPr>
+                        <w:rPr>
+                          <w:rFonts w:ascii="Cambria Math" w:hAnsi="Cambria Math" w:cstheme="minorHAnsi"/>
+                          <w:b/>
+                          <w:bCs/>
+                          <w:iCs/>
+                          <w:sz w:val="28"/>
+                          <w:szCs w:val="28"/>
+                        </w:rPr>
+                      </m:ctrlPr>
+                    </m:accPr>
+                    <m:e>
+                      <m:r>
+                        <m:rPr>
+                          <m:sty m:val="b"/>
+                        </m:rPr>
+                        <w:rPr>
+                          <w:rFonts w:ascii="Cambria Math" w:hAnsi="Cambria Math" w:cstheme="minorHAnsi"/>
+                          <w:sz w:val="28"/>
+                          <w:szCs w:val="28"/>
+                        </w:rPr>
+                        <m:t>a</m:t>
+                      </m:r>
+                    </m:e>
+                  </m:acc>
+                </m:num>
+                <m:den>
+                  <m:r>
+                    <m:rPr>
+                      <m:sty m:val="b"/>
+                    </m:rPr>
+                    <w:rPr>
+                      <w:rFonts w:ascii="Cambria Math" w:hAnsi="Cambria Math" w:cstheme="minorHAnsi"/>
+                      <w:sz w:val="28"/>
+                      <w:szCs w:val="28"/>
+                    </w:rPr>
+                    <m:t>2</m:t>
+                  </m:r>
+                </m:den>
+              </m:f>
+            </m:oMath>
+            <w:r>
+              <w:rPr>
+                <w:rFonts w:eastAsiaTheme="minorEastAsia" w:cstheme="minorHAnsi"/>
+                <w:sz w:val="28"/>
+                <w:szCs w:val="28"/>
+              </w:rPr>
+              <w:t xml:space="preserve"> (</w:t>
+            </w:r>
+            <w:proofErr w:type="spellStart"/>
+            <w:r>
+              <w:rPr>
+                <w:rFonts w:eastAsiaTheme="minorEastAsia" w:cstheme="minorHAnsi"/>
+                <w:b/>
+                <w:bCs/>
+                <w:sz w:val="28"/>
+                <w:szCs w:val="28"/>
+              </w:rPr>
+              <w:t>t</w:t>
+            </w:r>
+            <w:r>
+              <w:rPr>
+                <w:rFonts w:eastAsiaTheme="minorEastAsia" w:cstheme="minorHAnsi"/>
+                <w:sz w:val="28"/>
+                <w:szCs w:val="28"/>
+                <w:vertAlign w:val="subscript"/>
+              </w:rPr>
+              <w:t>final</w:t>
+            </w:r>
+            <w:proofErr w:type="spellEnd"/>
+            <w:r>
+              <w:rPr>
+                <w:rFonts w:eastAsiaTheme="minorEastAsia" w:cstheme="minorHAnsi"/>
+                <w:sz w:val="28"/>
+                <w:szCs w:val="28"/>
+                <w:vertAlign w:val="subscript"/>
+              </w:rPr>
+              <w:t xml:space="preserve"> </w:t>
+            </w:r>
+            <w:r>
+              <w:rPr>
+                <w:rFonts w:eastAsiaTheme="minorEastAsia" w:cstheme="minorHAnsi"/>
+                <w:sz w:val="28"/>
+                <w:szCs w:val="28"/>
+              </w:rPr>
+              <w:t xml:space="preserve">- </w:t>
+            </w:r>
+            <w:proofErr w:type="spellStart"/>
+            <w:r>
+              <w:rPr>
+                <w:rFonts w:eastAsiaTheme="minorEastAsia" w:cstheme="minorHAnsi"/>
+                <w:b/>
+                <w:bCs/>
+                <w:sz w:val="28"/>
+                <w:szCs w:val="28"/>
+              </w:rPr>
+              <w:t>t</w:t>
+            </w:r>
+            <w:r>
+              <w:rPr>
+                <w:rFonts w:eastAsiaTheme="minorEastAsia" w:cstheme="minorHAnsi"/>
+                <w:sz w:val="28"/>
+                <w:szCs w:val="28"/>
+                <w:vertAlign w:val="subscript"/>
+              </w:rPr>
+              <w:t>inicial</w:t>
+            </w:r>
+            <w:proofErr w:type="spellEnd"/>
+            <w:r>
+              <w:rPr>
+                <w:rFonts w:eastAsiaTheme="minorEastAsia" w:cstheme="minorHAnsi"/>
+                <w:sz w:val="28"/>
+                <w:szCs w:val="28"/>
+              </w:rPr>
+              <w:t>)</w:t>
+            </w:r>
+            <w:r>
+              <w:rPr>
+                <w:rFonts w:eastAsiaTheme="minorEastAsia" w:cstheme="minorHAnsi"/>
+                <w:sz w:val="28"/>
+                <w:szCs w:val="28"/>
+                <w:vertAlign w:val="superscript"/>
+              </w:rPr>
+              <w:t>2</w:t>
+            </w:r>
+          </w:p>
+        </w:tc>
+      </w:tr>
+    </w:tbl>
+    <w:p>
+      <w:pPr>
+        <w:pStyle w:val="Descripcin"/>
+        <w:ind w:left="2832" w:firstLine="708"/>
+        <w:rPr>
+          <w:rFonts w:ascii="Arial" w:hAnsi="Arial" w:cs="Arial"/>
+          <w:sz w:val="24"/>
+          <w:szCs w:val="24"/>
+          <w:lang w:val="es-ES"/>
+        </w:rPr>
+      </w:pPr>
+      <w:r>
+        <w:rPr>
+          <w:rFonts w:ascii="Arial" w:hAnsi="Arial" w:cs="Arial"/>
+          <w:sz w:val="24"/>
+          <w:szCs w:val="24"/>
+        </w:rPr>
+        <w:t>Tabla 3.</w:t>
+      </w:r>
+      <w:r>
+        <w:rPr>
+          <w:rFonts w:ascii="Arial" w:hAnsi="Arial" w:cs="Arial"/>
+          <w:sz w:val="24"/>
+          <w:szCs w:val="24"/>
+        </w:rPr>
+        <w:fldChar w:fldCharType="begin"/>
+      </w:r>
+      <w:r>
+        <w:rPr>
+          <w:rFonts w:ascii="Arial" w:hAnsi="Arial" w:cs="Arial"/>
+          <w:sz w:val="24"/>
+          <w:szCs w:val="24"/>
+        </w:rPr>
+        <w:instrText xml:space="preserve"> SEQ Ecuación_1 \* ARABIC </w:instrText>
+      </w:r>
+      <w:r>
+        <w:rPr>
+          <w:rFonts w:ascii="Arial" w:hAnsi="Arial" w:cs="Arial"/>
+          <w:sz w:val="24"/>
+          <w:szCs w:val="24"/>
+        </w:rPr>
+        <w:fldChar w:fldCharType="separate"/>
+      </w:r>
+      <w:r>
+        <w:rPr>
+          <w:rFonts w:ascii="Arial" w:hAnsi="Arial" w:cs="Arial"/>
+          <w:noProof/>
+          <w:sz w:val="24"/>
+          <w:szCs w:val="24"/>
+        </w:rPr>
+        <w:t>1</w:t>
+      </w:r>
+      <w:r>
+        <w:rPr>
+          <w:rFonts w:ascii="Arial" w:hAnsi="Arial" w:cs="Arial"/>
+          <w:sz w:val="24"/>
+          <w:szCs w:val="24"/>
+        </w:rPr>
+        <w:fldChar w:fldCharType="end"/>
+      </w:r>
+    </w:p>
+    <w:p>
+      <w:pPr>
+        <w:rPr>
+          <w:rFonts w:ascii="Arial" w:hAnsi="Arial" w:cs="Arial"/>
+          <w:sz w:val="24"/>
+          <w:szCs w:val="24"/>
+          <w:lang w:val="es-ES"/>
+        </w:rPr>
+      </w:pPr>
+    </w:p>
+    <w:p>
+      <w:pPr>
+        <w:rPr>
+          <w:rFonts w:ascii="Arial" w:hAnsi="Arial" w:cs="Arial"/>
+          <w:sz w:val="24"/>
+          <w:szCs w:val="24"/>
+          <w:lang w:val="es-ES"/>
+        </w:rPr>
+      </w:pPr>
+    </w:p>
+    <w:p>
+      <w:pPr>
+        <w:rPr>
+          <w:rFonts w:ascii="Arial" w:hAnsi="Arial" w:cs="Arial"/>
+          <w:sz w:val="24"/>
+          <w:szCs w:val="24"/>
+          <w:lang w:val="es-ES"/>
+        </w:rPr>
+      </w:pPr>
+    </w:p>
+    <w:tbl>
+      <w:tblPr>
+        <w:tblStyle w:val="Tablaconcuadrcula"/>
+        <w:tblW w:w="0" w:type="auto"/>
+        <w:jc w:val="center"/>
+        <w:tblLook w:val="04A0" w:firstRow="1" w:lastRow="0" w:firstColumn="1" w:lastColumn="0" w:noHBand="0" w:noVBand="1"/>
+      </w:tblPr>
+      <w:tblGrid>
+        <w:gridCol w:w="2547"/>
+        <w:gridCol w:w="4935"/>
+      </w:tblGrid>
+      <w:tr>
+        <w:trPr>
+          <w:trHeight w:val="338"/>
+          <w:jc w:val="center"/>
+        </w:trPr>
+        <w:tc>
+          <w:tcPr>
+            <w:tcW w:w="7482" w:type="dxa"/>
+            <w:gridSpan w:val="2"/>
+          </w:tcPr>
+          <w:p>
+            <w:pPr>
+              <w:jc w:val="center"/>
+              <w:rPr>
+                <w:rFonts w:ascii="Arial" w:hAnsi="Arial" w:cs="Arial"/>
+                <w:b/>
+                <w:bCs/>
+                <w:sz w:val="24"/>
+                <w:szCs w:val="24"/>
+                <w:lang w:val="es-ES"/>
+              </w:rPr>
+            </w:pPr>
+            <w:r>
+              <w:rPr>
+                <w:rFonts w:ascii="Arial" w:hAnsi="Arial" w:cs="Arial"/>
+                <w:b/>
+                <w:bCs/>
+                <w:sz w:val="24"/>
+                <w:szCs w:val="24"/>
+                <w:lang w:val="es-ES"/>
+              </w:rPr>
+              <w:t>CAMINAR</w:t>
+            </w:r>
+            <w:r>
+              <w:rPr>
+                <w:rFonts w:ascii="Arial" w:hAnsi="Arial" w:cs="Arial"/>
+                <w:b/>
+                <w:bCs/>
+                <w:sz w:val="24"/>
+                <w:szCs w:val="24"/>
+                <w:lang w:val="es-ES"/>
+              </w:rPr>
+              <w:t xml:space="preserve"> – MOVIMENTO </w:t>
+            </w:r>
+            <w:r>
+              <w:rPr>
+                <w:rFonts w:ascii="Arial" w:hAnsi="Arial" w:cs="Arial"/>
+                <w:b/>
+                <w:bCs/>
+                <w:sz w:val="24"/>
+                <w:szCs w:val="24"/>
+                <w:lang w:val="es-ES"/>
+              </w:rPr>
+              <w:t>RECTILINEO UNIFORMEMENTE ACELERADO (MRUA)</w:t>
+            </w:r>
+          </w:p>
+        </w:tc>
+      </w:tr>
+      <w:tr>
+        <w:trPr>
+          <w:trHeight w:val="920"/>
+          <w:jc w:val="center"/>
+        </w:trPr>
+        <w:tc>
+          <w:tcPr>
+            <w:tcW w:w="2547" w:type="dxa"/>
+          </w:tcPr>
+          <w:p>
+            <w:pPr>
+              <w:rPr>
+                <w:rFonts w:ascii="Arial" w:hAnsi="Arial" w:cs="Arial"/>
+                <w:sz w:val="24"/>
+                <w:szCs w:val="24"/>
+                <w:lang w:val="es-ES"/>
+              </w:rPr>
+            </w:pPr>
+            <w:r>
+              <w:rPr>
+                <w:rFonts w:ascii="Arial" w:hAnsi="Arial" w:cs="Arial"/>
+                <w:sz w:val="24"/>
+                <w:szCs w:val="24"/>
+                <w:lang w:val="es-ES"/>
+              </w:rPr>
+              <w:t xml:space="preserve">Ecuación de posición </w:t>
+            </w:r>
+            <m:oMath>
+              <m:acc>
+                <m:accPr>
+                  <m:chr m:val="⃗"/>
+                  <m:ctrlPr>
+                    <w:rPr>
+                      <w:rFonts w:ascii="Cambria Math" w:hAnsi="Cambria Math" w:cstheme="minorHAnsi"/>
+                      <w:b/>
+                      <w:bCs/>
+                      <w:i/>
+                      <w:sz w:val="32"/>
+                      <w:szCs w:val="32"/>
+                      <w:lang w:val="es-ES"/>
+                    </w:rPr>
+                  </m:ctrlPr>
+                </m:accPr>
+                <m:e>
+                  <m:r>
+                    <m:rPr>
+                      <m:sty m:val="bi"/>
+                    </m:rPr>
+                    <w:rPr>
+                      <w:rFonts w:ascii="Cambria Math" w:hAnsi="Cambria Math" w:cstheme="minorHAnsi"/>
+                      <w:sz w:val="32"/>
+                      <w:szCs w:val="32"/>
+                      <w:lang w:val="es-ES"/>
+                    </w:rPr>
+                    <m:t>r</m:t>
+                  </m:r>
+                </m:e>
+              </m:acc>
+            </m:oMath>
+            <w:r>
+              <w:rPr>
+                <w:rFonts w:cstheme="minorHAnsi"/>
+                <w:b/>
+                <w:bCs/>
+                <w:sz w:val="32"/>
+                <w:szCs w:val="32"/>
+              </w:rPr>
+              <w:t xml:space="preserve"> </w:t>
+            </w:r>
+            <w:r>
+              <w:rPr>
+                <w:rFonts w:cstheme="minorHAnsi"/>
+                <w:b/>
+                <w:bCs/>
+                <w:sz w:val="32"/>
+                <w:szCs w:val="32"/>
+                <w:vertAlign w:val="subscript"/>
+              </w:rPr>
+              <w:t>(t)</w:t>
+            </w:r>
+            <w:r>
+              <w:rPr>
+                <w:rFonts w:cstheme="minorHAnsi"/>
+                <w:sz w:val="32"/>
+                <w:szCs w:val="32"/>
+              </w:rPr>
+              <w:t xml:space="preserve"> </w:t>
+            </w:r>
+            <w:r>
+              <w:rPr>
+                <w:rFonts w:ascii="Arial" w:hAnsi="Arial" w:cs="Arial"/>
+                <w:sz w:val="24"/>
+                <w:szCs w:val="24"/>
+              </w:rPr>
+              <w:t>para cualquier instante de tiempo</w:t>
+            </w:r>
+          </w:p>
+        </w:tc>
+        <w:tc>
+          <w:tcPr>
+            <w:tcW w:w="4935" w:type="dxa"/>
+          </w:tcPr>
+          <w:p>
+            <w:pPr>
+              <w:keepNext/>
+              <w:rPr>
+                <w:rFonts w:ascii="Arial" w:hAnsi="Arial" w:cs="Arial"/>
+                <w:sz w:val="28"/>
+                <w:szCs w:val="28"/>
+                <w:lang w:val="es-ES"/>
+              </w:rPr>
+            </w:pPr>
+            <m:oMath>
+              <m:acc>
+                <m:accPr>
+                  <m:chr m:val="⃗"/>
+                  <m:ctrlPr>
+                    <w:rPr>
+                      <w:rFonts w:ascii="Cambria Math" w:hAnsi="Cambria Math" w:cstheme="minorHAnsi"/>
+                      <w:b/>
+                      <w:bCs/>
+                      <w:i/>
+                      <w:sz w:val="28"/>
+                      <w:szCs w:val="28"/>
+                      <w:lang w:val="es-ES"/>
+                    </w:rPr>
+                  </m:ctrlPr>
+                </m:accPr>
+                <m:e>
+                  <m:r>
+                    <m:rPr>
+                      <m:sty m:val="bi"/>
+                    </m:rPr>
+                    <w:rPr>
+                      <w:rFonts w:ascii="Cambria Math" w:hAnsi="Cambria Math" w:cstheme="minorHAnsi"/>
+                      <w:sz w:val="28"/>
+                      <w:szCs w:val="28"/>
+                      <w:lang w:val="es-ES"/>
+                    </w:rPr>
+                    <m:t>r</m:t>
+                  </m:r>
+                </m:e>
+              </m:acc>
+            </m:oMath>
+            <w:r>
+              <w:rPr>
+                <w:rFonts w:cstheme="minorHAnsi"/>
+                <w:b/>
+                <w:bCs/>
+                <w:sz w:val="28"/>
+                <w:szCs w:val="28"/>
+              </w:rPr>
+              <w:t xml:space="preserve"> </w:t>
+            </w:r>
+            <w:r>
+              <w:rPr>
+                <w:rFonts w:cstheme="minorHAnsi"/>
+                <w:b/>
+                <w:bCs/>
+                <w:sz w:val="28"/>
+                <w:szCs w:val="28"/>
+                <w:vertAlign w:val="subscript"/>
+              </w:rPr>
+              <w:t>(t)</w:t>
+            </w:r>
+            <w:r>
+              <w:rPr>
+                <w:rFonts w:cstheme="minorHAnsi"/>
+                <w:sz w:val="28"/>
+                <w:szCs w:val="28"/>
+              </w:rPr>
+              <w:t xml:space="preserve"> = </w:t>
+            </w:r>
+            <w:r>
+              <w:rPr>
+                <w:rFonts w:cstheme="minorHAnsi"/>
+                <w:b/>
+                <w:bCs/>
+                <w:sz w:val="28"/>
+                <w:szCs w:val="28"/>
+              </w:rPr>
+              <w:t xml:space="preserve"> </w:t>
+            </w:r>
+            <m:oMath>
+              <m:acc>
+                <m:accPr>
+                  <m:chr m:val="⃗"/>
+                  <m:ctrlPr>
+                    <w:rPr>
+                      <w:rFonts w:ascii="Cambria Math" w:hAnsi="Cambria Math" w:cstheme="minorHAnsi"/>
+                      <w:b/>
+                      <w:bCs/>
+                      <w:i/>
+                      <w:sz w:val="28"/>
+                      <w:szCs w:val="28"/>
+                      <w:lang w:val="es-ES"/>
+                    </w:rPr>
+                  </m:ctrlPr>
+                </m:accPr>
+                <m:e>
+                  <m:r>
+                    <m:rPr>
+                      <m:sty m:val="bi"/>
+                    </m:rPr>
+                    <w:rPr>
+                      <w:rFonts w:ascii="Cambria Math" w:hAnsi="Cambria Math" w:cstheme="minorHAnsi"/>
+                      <w:sz w:val="28"/>
+                      <w:szCs w:val="28"/>
+                      <w:lang w:val="es-ES"/>
+                    </w:rPr>
+                    <m:t>v</m:t>
+                  </m:r>
+                </m:e>
+              </m:acc>
+            </m:oMath>
+            <w:r>
+              <w:rPr>
+                <w:rFonts w:eastAsiaTheme="minorEastAsia" w:cstheme="minorHAnsi"/>
+                <w:sz w:val="28"/>
+                <w:szCs w:val="28"/>
+                <w:vertAlign w:val="subscript"/>
+              </w:rPr>
+              <w:t>inicial</w:t>
+            </w:r>
+            <w:r>
+              <w:rPr>
+                <w:rFonts w:eastAsiaTheme="minorEastAsia" w:cstheme="minorHAnsi"/>
+                <w:sz w:val="28"/>
+                <w:szCs w:val="28"/>
+                <w:vertAlign w:val="subscript"/>
+              </w:rPr>
+              <w:t xml:space="preserve"> </w:t>
+            </w:r>
+            <w:r>
+              <w:rPr>
+                <w:rFonts w:eastAsiaTheme="minorEastAsia" w:cstheme="minorHAnsi"/>
+                <w:sz w:val="28"/>
+                <w:szCs w:val="28"/>
+              </w:rPr>
+              <w:t>(</w:t>
+            </w:r>
+            <w:proofErr w:type="spellStart"/>
+            <w:r>
+              <w:rPr>
+                <w:rFonts w:eastAsiaTheme="minorEastAsia" w:cstheme="minorHAnsi"/>
+                <w:b/>
+                <w:bCs/>
+                <w:sz w:val="28"/>
+                <w:szCs w:val="28"/>
+              </w:rPr>
+              <w:t>t</w:t>
+            </w:r>
+            <w:r>
+              <w:rPr>
+                <w:rFonts w:eastAsiaTheme="minorEastAsia" w:cstheme="minorHAnsi"/>
+                <w:sz w:val="28"/>
+                <w:szCs w:val="28"/>
+                <w:vertAlign w:val="subscript"/>
+              </w:rPr>
+              <w:t>final</w:t>
+            </w:r>
+            <w:proofErr w:type="spellEnd"/>
+            <w:r>
+              <w:rPr>
+                <w:rFonts w:eastAsiaTheme="minorEastAsia" w:cstheme="minorHAnsi"/>
+                <w:sz w:val="28"/>
+                <w:szCs w:val="28"/>
+                <w:vertAlign w:val="subscript"/>
+              </w:rPr>
+              <w:t xml:space="preserve"> </w:t>
+            </w:r>
+            <w:r>
+              <w:rPr>
+                <w:rFonts w:eastAsiaTheme="minorEastAsia" w:cstheme="minorHAnsi"/>
+                <w:sz w:val="28"/>
+                <w:szCs w:val="28"/>
+              </w:rPr>
+              <w:t xml:space="preserve">- </w:t>
+            </w:r>
+            <w:proofErr w:type="spellStart"/>
+            <w:r>
+              <w:rPr>
+                <w:rFonts w:eastAsiaTheme="minorEastAsia" w:cstheme="minorHAnsi"/>
+                <w:b/>
+                <w:bCs/>
+                <w:sz w:val="28"/>
+                <w:szCs w:val="28"/>
+              </w:rPr>
+              <w:t>t</w:t>
+            </w:r>
+            <w:r>
+              <w:rPr>
+                <w:rFonts w:eastAsiaTheme="minorEastAsia" w:cstheme="minorHAnsi"/>
+                <w:sz w:val="28"/>
+                <w:szCs w:val="28"/>
+                <w:vertAlign w:val="subscript"/>
+              </w:rPr>
+              <w:t>inicial</w:t>
+            </w:r>
+            <w:proofErr w:type="spellEnd"/>
+            <w:r>
+              <w:rPr>
+                <w:rFonts w:eastAsiaTheme="minorEastAsia" w:cstheme="minorHAnsi"/>
+                <w:sz w:val="28"/>
+                <w:szCs w:val="28"/>
+              </w:rPr>
+              <w:t xml:space="preserve">) + </w:t>
+            </w:r>
+            <m:oMath>
+              <m:f>
+                <m:fPr>
+                  <m:ctrlPr>
+                    <w:rPr>
+                      <w:rFonts w:ascii="Cambria Math" w:hAnsi="Cambria Math" w:cstheme="minorHAnsi"/>
+                      <w:b/>
+                      <w:bCs/>
+                      <w:iCs/>
+                      <w:sz w:val="28"/>
+                      <w:szCs w:val="28"/>
+                    </w:rPr>
+                  </m:ctrlPr>
+                </m:fPr>
+                <m:num>
+                  <m:acc>
+                    <m:accPr>
+                      <m:chr m:val="⃗"/>
+                      <m:ctrlPr>
+                        <w:rPr>
+                          <w:rFonts w:ascii="Cambria Math" w:hAnsi="Cambria Math" w:cstheme="minorHAnsi"/>
+                          <w:b/>
+                          <w:bCs/>
+                          <w:iCs/>
+                          <w:sz w:val="28"/>
+                          <w:szCs w:val="28"/>
+                        </w:rPr>
+                      </m:ctrlPr>
+                    </m:accPr>
+                    <m:e>
+                      <m:r>
+                        <m:rPr>
+                          <m:sty m:val="b"/>
+                        </m:rPr>
+                        <w:rPr>
+                          <w:rFonts w:ascii="Cambria Math" w:hAnsi="Cambria Math" w:cstheme="minorHAnsi"/>
+                          <w:sz w:val="28"/>
+                          <w:szCs w:val="28"/>
+                        </w:rPr>
+                        <m:t>a</m:t>
+                      </m:r>
+                    </m:e>
+                  </m:acc>
+                </m:num>
+                <m:den>
+                  <m:r>
+                    <m:rPr>
+                      <m:sty m:val="b"/>
+                    </m:rPr>
+                    <w:rPr>
+                      <w:rFonts w:ascii="Cambria Math" w:hAnsi="Cambria Math" w:cstheme="minorHAnsi"/>
+                      <w:sz w:val="28"/>
+                      <w:szCs w:val="28"/>
+                    </w:rPr>
+                    <m:t>2</m:t>
+                  </m:r>
+                </m:den>
+              </m:f>
+            </m:oMath>
+            <w:r>
+              <w:rPr>
+                <w:rFonts w:eastAsiaTheme="minorEastAsia" w:cstheme="minorHAnsi"/>
+                <w:sz w:val="28"/>
+                <w:szCs w:val="28"/>
+              </w:rPr>
+              <w:t xml:space="preserve"> (</w:t>
+            </w:r>
+            <w:proofErr w:type="spellStart"/>
+            <w:r>
+              <w:rPr>
+                <w:rFonts w:eastAsiaTheme="minorEastAsia" w:cstheme="minorHAnsi"/>
+                <w:b/>
+                <w:bCs/>
+                <w:sz w:val="28"/>
+                <w:szCs w:val="28"/>
+              </w:rPr>
+              <w:t>t</w:t>
+            </w:r>
+            <w:r>
+              <w:rPr>
+                <w:rFonts w:eastAsiaTheme="minorEastAsia" w:cstheme="minorHAnsi"/>
+                <w:sz w:val="28"/>
+                <w:szCs w:val="28"/>
+                <w:vertAlign w:val="subscript"/>
+              </w:rPr>
+              <w:t>final</w:t>
+            </w:r>
+            <w:proofErr w:type="spellEnd"/>
+            <w:r>
+              <w:rPr>
+                <w:rFonts w:eastAsiaTheme="minorEastAsia" w:cstheme="minorHAnsi"/>
+                <w:sz w:val="28"/>
+                <w:szCs w:val="28"/>
+                <w:vertAlign w:val="subscript"/>
+              </w:rPr>
+              <w:t xml:space="preserve"> </w:t>
+            </w:r>
+            <w:r>
+              <w:rPr>
+                <w:rFonts w:eastAsiaTheme="minorEastAsia" w:cstheme="minorHAnsi"/>
+                <w:sz w:val="28"/>
+                <w:szCs w:val="28"/>
+              </w:rPr>
+              <w:t xml:space="preserve">- </w:t>
+            </w:r>
+            <w:proofErr w:type="spellStart"/>
+            <w:r>
+              <w:rPr>
+                <w:rFonts w:eastAsiaTheme="minorEastAsia" w:cstheme="minorHAnsi"/>
+                <w:b/>
+                <w:bCs/>
+                <w:sz w:val="28"/>
+                <w:szCs w:val="28"/>
+              </w:rPr>
+              <w:t>t</w:t>
+            </w:r>
+            <w:r>
+              <w:rPr>
+                <w:rFonts w:eastAsiaTheme="minorEastAsia" w:cstheme="minorHAnsi"/>
+                <w:sz w:val="28"/>
+                <w:szCs w:val="28"/>
+                <w:vertAlign w:val="subscript"/>
+              </w:rPr>
+              <w:t>inicial</w:t>
+            </w:r>
+            <w:proofErr w:type="spellEnd"/>
+            <w:r>
+              <w:rPr>
+                <w:rFonts w:eastAsiaTheme="minorEastAsia" w:cstheme="minorHAnsi"/>
+                <w:sz w:val="28"/>
+                <w:szCs w:val="28"/>
+              </w:rPr>
+              <w:t>)</w:t>
+            </w:r>
+            <w:r>
+              <w:rPr>
+                <w:rFonts w:eastAsiaTheme="minorEastAsia" w:cstheme="minorHAnsi"/>
+                <w:sz w:val="28"/>
+                <w:szCs w:val="28"/>
+                <w:vertAlign w:val="superscript"/>
+              </w:rPr>
+              <w:t>2</w:t>
+            </w:r>
+          </w:p>
+        </w:tc>
+      </w:tr>
+    </w:tbl>
+    <w:p>
+      <w:pPr>
+        <w:pStyle w:val="Descripcin"/>
+        <w:ind w:left="2124" w:firstLine="708"/>
         <w:jc w:val="both"/>
         <w:rPr>
           <w:rFonts w:ascii="Arial" w:hAnsi="Arial" w:cs="Arial"/>
           <w:sz w:val="24"/>
           <w:szCs w:val="24"/>
-          <w:lang w:val="es-ES"/>
-        </w:rPr>
-      </w:pPr>
-    </w:p>
-    <w:p>
-      <w:pPr>
-        <w:pStyle w:val="Prrafodelista"/>
-        <w:jc w:val="both"/>
-        <w:rPr>
-          <w:lang w:val="es-ES"/>
-        </w:rPr>
-      </w:pPr>
-    </w:p>
-    <w:p>
-      <w:pPr>
-        <w:jc w:val="both"/>
-        <w:rPr>
-          <w:lang w:val="es-ES"/>
-        </w:rPr>
-      </w:pPr>
-    </w:p>
-    <w:p>
-      <w:pPr>
-        <w:rPr>
-          <w:lang w:val="es-ES"/>
-        </w:rPr>
-      </w:pPr>
+        </w:rPr>
+      </w:pPr>
+      <w:r>
+        <w:rPr>
+          <w:rFonts w:ascii="Arial" w:hAnsi="Arial" w:cs="Arial"/>
+          <w:sz w:val="24"/>
+          <w:szCs w:val="24"/>
+        </w:rPr>
+        <w:t xml:space="preserve">            Tabla</w:t>
+      </w:r>
+      <w:r>
+        <w:rPr>
+          <w:rFonts w:ascii="Arial" w:hAnsi="Arial" w:cs="Arial"/>
+          <w:sz w:val="24"/>
+          <w:szCs w:val="24"/>
+        </w:rPr>
+        <w:t xml:space="preserve"> </w:t>
+      </w:r>
+      <w:r>
+        <w:rPr>
+          <w:rFonts w:ascii="Arial" w:hAnsi="Arial" w:cs="Arial"/>
+          <w:sz w:val="24"/>
+          <w:szCs w:val="24"/>
+        </w:rPr>
+        <w:t>3.</w:t>
+      </w:r>
+      <w:r>
+        <w:rPr>
+          <w:rFonts w:ascii="Arial" w:hAnsi="Arial" w:cs="Arial"/>
+          <w:sz w:val="24"/>
+          <w:szCs w:val="24"/>
+        </w:rPr>
+        <w:fldChar w:fldCharType="begin"/>
+      </w:r>
+      <w:r>
+        <w:rPr>
+          <w:rFonts w:ascii="Arial" w:hAnsi="Arial" w:cs="Arial"/>
+          <w:sz w:val="24"/>
+          <w:szCs w:val="24"/>
+        </w:rPr>
+        <w:instrText xml:space="preserve"> SEQ Ecuación_1 \* ARABIC </w:instrText>
+      </w:r>
+      <w:r>
+        <w:rPr>
+          <w:rFonts w:ascii="Arial" w:hAnsi="Arial" w:cs="Arial"/>
+          <w:sz w:val="24"/>
+          <w:szCs w:val="24"/>
+        </w:rPr>
+        <w:fldChar w:fldCharType="separate"/>
+      </w:r>
+      <w:r>
+        <w:rPr>
+          <w:rFonts w:ascii="Arial" w:hAnsi="Arial" w:cs="Arial"/>
+          <w:noProof/>
+          <w:sz w:val="24"/>
+          <w:szCs w:val="24"/>
+        </w:rPr>
+        <w:t>2</w:t>
+      </w:r>
+      <w:r>
+        <w:rPr>
+          <w:rFonts w:ascii="Arial" w:hAnsi="Arial" w:cs="Arial"/>
+          <w:sz w:val="24"/>
+          <w:szCs w:val="24"/>
+        </w:rPr>
+        <w:fldChar w:fldCharType="end"/>
+      </w:r>
+    </w:p>
+    <w:p/>
+    <w:p>
+      <w:pPr>
+        <w:ind w:left="708"/>
+        <w:rPr>
+          <w:lang w:val="es-ES"/>
+        </w:rPr>
+      </w:pPr>
+      <w:r>
+        <w:rPr>
+          <w:rFonts w:ascii="Arial" w:hAnsi="Arial" w:cs="Arial"/>
+          <w:b/>
+          <w:bCs/>
+          <w:sz w:val="24"/>
+          <w:szCs w:val="24"/>
+          <w:lang w:val="es-ES"/>
+        </w:rPr>
+        <w:t>3.2</w:t>
+      </w:r>
+      <w:r>
+        <w:rPr>
+          <w:rFonts w:ascii="Arial" w:hAnsi="Arial" w:cs="Arial"/>
+          <w:sz w:val="24"/>
+          <w:szCs w:val="24"/>
+          <w:lang w:val="es-ES"/>
+        </w:rPr>
+        <w:t xml:space="preserve">. </w:t>
+      </w:r>
+      <w:r>
+        <w:rPr>
+          <w:rFonts w:ascii="Arial" w:hAnsi="Arial" w:cs="Arial"/>
+          <w:sz w:val="24"/>
+          <w:szCs w:val="24"/>
+          <w:u w:val="single"/>
+          <w:lang w:val="es-ES"/>
+        </w:rPr>
+        <w:t>Roedores</w:t>
+      </w:r>
+      <w:r>
+        <w:rPr>
+          <w:rFonts w:ascii="Arial" w:hAnsi="Arial" w:cs="Arial"/>
+          <w:sz w:val="24"/>
+          <w:szCs w:val="24"/>
+          <w:u w:val="single"/>
+          <w:lang w:val="es-ES"/>
+        </w:rPr>
+        <w:t>:</w:t>
+      </w:r>
+      <w:r>
+        <w:rPr>
+          <w:rFonts w:ascii="Arial" w:hAnsi="Arial" w:cs="Arial"/>
+          <w:sz w:val="24"/>
+          <w:szCs w:val="24"/>
+          <w:lang w:val="es-ES"/>
+        </w:rPr>
+        <w:t xml:space="preserve">  Para realizar el desplazamiento de</w:t>
+      </w:r>
+      <w:r>
+        <w:rPr>
+          <w:rFonts w:ascii="Arial" w:hAnsi="Arial" w:cs="Arial"/>
+          <w:sz w:val="24"/>
+          <w:szCs w:val="24"/>
+          <w:lang w:val="es-ES"/>
+        </w:rPr>
+        <w:t xml:space="preserve"> los roedores</w:t>
+      </w:r>
+      <w:r>
+        <w:rPr>
+          <w:rFonts w:ascii="Arial" w:hAnsi="Arial" w:cs="Arial"/>
+          <w:sz w:val="24"/>
+          <w:szCs w:val="24"/>
+          <w:lang w:val="es-ES"/>
+        </w:rPr>
+        <w:t>, se tendrá en cuenta</w:t>
+      </w:r>
+      <w:r>
+        <w:rPr>
+          <w:rFonts w:ascii="Arial" w:hAnsi="Arial" w:cs="Arial"/>
+          <w:sz w:val="24"/>
+          <w:szCs w:val="24"/>
+          <w:lang w:val="es-ES"/>
+        </w:rPr>
+        <w:t xml:space="preserve"> la fórmula de la </w:t>
+      </w:r>
+      <w:r>
+        <w:rPr>
+          <w:rFonts w:ascii="Arial" w:hAnsi="Arial" w:cs="Arial"/>
+          <w:i/>
+          <w:iCs/>
+          <w:sz w:val="24"/>
+          <w:szCs w:val="24"/>
+          <w:lang w:val="es-ES"/>
+        </w:rPr>
+        <w:t>Tabla 3.2</w:t>
+      </w:r>
+      <w:bookmarkEnd w:id="0"/>
     </w:p>
     <w:sectPr>
       <w:pgSz w:w="12240" w:h="15840"/>
@@ -2914,6 +4486,44 @@
       <w:shd w:val="clear" w:color="auto" w:fill="E1DFDD"/>
     </w:rPr>
   </w:style>
+  <w:style w:type="table" w:styleId="Tablaconcuadrcula">
+    <w:name w:val="Table Grid"/>
+    <w:basedOn w:val="Tablanormal"/>
+    <w:uiPriority w:val="39"/>
+    <w:rsid w:val="001B7363"/>
+    <w:pPr>
+      <w:spacing w:after="0" w:line="240" w:lineRule="auto"/>
+    </w:pPr>
+    <w:tblPr>
+      <w:tblBorders>
+        <w:top w:val="single" w:sz="4" w:space="0" w:color="auto"/>
+        <w:left w:val="single" w:sz="4" w:space="0" w:color="auto"/>
+        <w:bottom w:val="single" w:sz="4" w:space="0" w:color="auto"/>
+        <w:right w:val="single" w:sz="4" w:space="0" w:color="auto"/>
+        <w:insideH w:val="single" w:sz="4" w:space="0" w:color="auto"/>
+        <w:insideV w:val="single" w:sz="4" w:space="0" w:color="auto"/>
+      </w:tblBorders>
+    </w:tblPr>
+  </w:style>
+  <w:style w:type="paragraph" w:styleId="Descripcin">
+    <w:name w:val="caption"/>
+    <w:basedOn w:val="Normal"/>
+    <w:next w:val="Normal"/>
+    <w:uiPriority w:val="35"/>
+    <w:unhideWhenUsed/>
+    <w:qFormat/>
+    <w:rsid w:val="001B7363"/>
+    <w:pPr>
+      <w:spacing w:after="200" w:line="240" w:lineRule="auto"/>
+    </w:pPr>
+    <w:rPr>
+      <w:i/>
+      <w:iCs/>
+      <w:color w:val="44546A" w:themeColor="text2"/>
+      <w:sz w:val="18"/>
+      <w:szCs w:val="18"/>
+    </w:rPr>
+  </w:style>
 </w:styles>
 </file>
 

</xml_diff>